<commit_message>
Adding complete shock response capability.
</commit_message>
<xml_diff>
--- a/Documentation/Outputs for SpecEval add-in.docx
+++ b/Documentation/Outputs for SpecEval add-in.docx
@@ -41,12 +41,7 @@
         <w:t xml:space="preserve"> is the table of contents.</w:t>
       </w:r>
       <w:r>
-        <w:t xml:space="preserve"> First section includes list of all outputs with brief descriptions. Following sections each corresponds to main components of the add-in. Each secti</w:t>
-      </w:r>
-      <w:bookmarkStart w:id="0" w:name="_GoBack"/>
-      <w:bookmarkEnd w:id="0"/>
-      <w:r>
-        <w:t xml:space="preserve">on will describe </w:t>
+        <w:t xml:space="preserve"> First section includes list of all outputs with brief descriptions. Following sections each corresponds to main components of the add-in. Each section will describe </w:t>
       </w:r>
       <w:r>
         <w:t xml:space="preserve">the informational content of the </w:t>
@@ -134,7 +129,7 @@
           <w:r>
             <w:fldChar w:fldCharType="separate"/>
           </w:r>
-          <w:hyperlink w:anchor="_Toc66544769" w:history="1">
+          <w:hyperlink w:anchor="_Toc68884070" w:history="1">
             <w:r>
               <w:rPr>
                 <w:rStyle w:val="Hyperlink"/>
@@ -161,7 +156,7 @@
                 <w:noProof/>
                 <w:webHidden/>
               </w:rPr>
-              <w:instrText xml:space="preserve"> PAGEREF _Toc66544769 \h </w:instrText>
+              <w:instrText xml:space="preserve"> PAGEREF _Toc68884070 \h </w:instrText>
             </w:r>
             <w:r>
               <w:rPr>
@@ -200,7 +195,7 @@
               <w:noProof/>
             </w:rPr>
           </w:pPr>
-          <w:hyperlink w:anchor="_Toc66544770" w:history="1">
+          <w:hyperlink w:anchor="_Toc68884071" w:history="1">
             <w:r>
               <w:rPr>
                 <w:rStyle w:val="Hyperlink"/>
@@ -227,7 +222,7 @@
                 <w:noProof/>
                 <w:webHidden/>
               </w:rPr>
-              <w:instrText xml:space="preserve"> PAGEREF _Toc66544770 \h </w:instrText>
+              <w:instrText xml:space="preserve"> PAGEREF _Toc68884071 \h </w:instrText>
             </w:r>
             <w:r>
               <w:rPr>
@@ -266,7 +261,7 @@
               <w:noProof/>
             </w:rPr>
           </w:pPr>
-          <w:hyperlink w:anchor="_Toc66544771" w:history="1">
+          <w:hyperlink w:anchor="_Toc68884072" w:history="1">
             <w:r>
               <w:rPr>
                 <w:rStyle w:val="Hyperlink"/>
@@ -293,7 +288,7 @@
                 <w:noProof/>
                 <w:webHidden/>
               </w:rPr>
-              <w:instrText xml:space="preserve"> PAGEREF _Toc66544771 \h </w:instrText>
+              <w:instrText xml:space="preserve"> PAGEREF _Toc68884072 \h </w:instrText>
             </w:r>
             <w:r>
               <w:rPr>
@@ -332,7 +327,7 @@
               <w:noProof/>
             </w:rPr>
           </w:pPr>
-          <w:hyperlink w:anchor="_Toc66544772" w:history="1">
+          <w:hyperlink w:anchor="_Toc68884073" w:history="1">
             <w:r>
               <w:rPr>
                 <w:rStyle w:val="Hyperlink"/>
@@ -359,7 +354,7 @@
                 <w:noProof/>
                 <w:webHidden/>
               </w:rPr>
-              <w:instrText xml:space="preserve"> PAGEREF _Toc66544772 \h </w:instrText>
+              <w:instrText xml:space="preserve"> PAGEREF _Toc68884073 \h </w:instrText>
             </w:r>
             <w:r>
               <w:rPr>
@@ -398,7 +393,7 @@
               <w:noProof/>
             </w:rPr>
           </w:pPr>
-          <w:hyperlink w:anchor="_Toc66544773" w:history="1">
+          <w:hyperlink w:anchor="_Toc68884074" w:history="1">
             <w:r>
               <w:rPr>
                 <w:rStyle w:val="Hyperlink"/>
@@ -425,7 +420,7 @@
                 <w:noProof/>
                 <w:webHidden/>
               </w:rPr>
-              <w:instrText xml:space="preserve"> PAGEREF _Toc66544773 \h </w:instrText>
+              <w:instrText xml:space="preserve"> PAGEREF _Toc68884074 \h </w:instrText>
             </w:r>
             <w:r>
               <w:rPr>
@@ -464,7 +459,7 @@
               <w:noProof/>
             </w:rPr>
           </w:pPr>
-          <w:hyperlink w:anchor="_Toc66544774" w:history="1">
+          <w:hyperlink w:anchor="_Toc68884075" w:history="1">
             <w:r>
               <w:rPr>
                 <w:rStyle w:val="Hyperlink"/>
@@ -491,7 +486,7 @@
                 <w:noProof/>
                 <w:webHidden/>
               </w:rPr>
-              <w:instrText xml:space="preserve"> PAGEREF _Toc66544774 \h </w:instrText>
+              <w:instrText xml:space="preserve"> PAGEREF _Toc68884075 \h </w:instrText>
             </w:r>
             <w:r>
               <w:rPr>
@@ -530,7 +525,7 @@
               <w:noProof/>
             </w:rPr>
           </w:pPr>
-          <w:hyperlink w:anchor="_Toc66544775" w:history="1">
+          <w:hyperlink w:anchor="_Toc68884076" w:history="1">
             <w:r>
               <w:rPr>
                 <w:rStyle w:val="Hyperlink"/>
@@ -557,7 +552,7 @@
                 <w:noProof/>
                 <w:webHidden/>
               </w:rPr>
-              <w:instrText xml:space="preserve"> PAGEREF _Toc66544775 \h </w:instrText>
+              <w:instrText xml:space="preserve"> PAGEREF _Toc68884076 \h </w:instrText>
             </w:r>
             <w:r>
               <w:rPr>
@@ -596,7 +591,7 @@
               <w:noProof/>
             </w:rPr>
           </w:pPr>
-          <w:hyperlink w:anchor="_Toc66544776" w:history="1">
+          <w:hyperlink w:anchor="_Toc68884077" w:history="1">
             <w:r>
               <w:rPr>
                 <w:rStyle w:val="Hyperlink"/>
@@ -623,7 +618,7 @@
                 <w:noProof/>
                 <w:webHidden/>
               </w:rPr>
-              <w:instrText xml:space="preserve"> PAGEREF _Toc66544776 \h </w:instrText>
+              <w:instrText xml:space="preserve"> PAGEREF _Toc68884077 \h </w:instrText>
             </w:r>
             <w:r>
               <w:rPr>
@@ -662,7 +657,7 @@
               <w:noProof/>
             </w:rPr>
           </w:pPr>
-          <w:hyperlink w:anchor="_Toc66544777" w:history="1">
+          <w:hyperlink w:anchor="_Toc68884078" w:history="1">
             <w:r>
               <w:rPr>
                 <w:rStyle w:val="Hyperlink"/>
@@ -689,7 +684,7 @@
                 <w:noProof/>
                 <w:webHidden/>
               </w:rPr>
-              <w:instrText xml:space="preserve"> PAGEREF _Toc66544777 \h </w:instrText>
+              <w:instrText xml:space="preserve"> PAGEREF _Toc68884078 \h </w:instrText>
             </w:r>
             <w:r>
               <w:rPr>
@@ -728,7 +723,7 @@
               <w:noProof/>
             </w:rPr>
           </w:pPr>
-          <w:hyperlink w:anchor="_Toc66544778" w:history="1">
+          <w:hyperlink w:anchor="_Toc68884079" w:history="1">
             <w:r>
               <w:rPr>
                 <w:rStyle w:val="Hyperlink"/>
@@ -755,7 +750,7 @@
                 <w:noProof/>
                 <w:webHidden/>
               </w:rPr>
-              <w:instrText xml:space="preserve"> PAGEREF _Toc66544778 \h </w:instrText>
+              <w:instrText xml:space="preserve"> PAGEREF _Toc68884079 \h </w:instrText>
             </w:r>
             <w:r>
               <w:rPr>
@@ -794,13 +789,13 @@
               <w:noProof/>
             </w:rPr>
           </w:pPr>
-          <w:hyperlink w:anchor="_Toc66544779" w:history="1">
+          <w:hyperlink w:anchor="_Toc68884080" w:history="1">
             <w:r>
               <w:rPr>
                 <w:rStyle w:val="Hyperlink"/>
                 <w:noProof/>
               </w:rPr>
-              <w:t>Additional workfile objects</w:t>
+              <w:t>Shock response graphs</w:t>
             </w:r>
             <w:r>
               <w:rPr>
@@ -821,7 +816,7 @@
                 <w:noProof/>
                 <w:webHidden/>
               </w:rPr>
-              <w:instrText xml:space="preserve"> PAGEREF _Toc66544779 \h </w:instrText>
+              <w:instrText xml:space="preserve"> PAGEREF _Toc68884080 \h </w:instrText>
             </w:r>
             <w:r>
               <w:rPr>
@@ -842,6 +837,72 @@
                 <w:webHidden/>
               </w:rPr>
               <w:t>18</w:t>
+            </w:r>
+            <w:r>
+              <w:rPr>
+                <w:noProof/>
+                <w:webHidden/>
+              </w:rPr>
+              <w:fldChar w:fldCharType="end"/>
+            </w:r>
+          </w:hyperlink>
+        </w:p>
+        <w:p>
+          <w:pPr>
+            <w:pStyle w:val="TOC1"/>
+            <w:rPr>
+              <w:rFonts w:eastAsiaTheme="minorEastAsia"/>
+              <w:noProof/>
+            </w:rPr>
+          </w:pPr>
+          <w:hyperlink w:anchor="_Toc68884081" w:history="1">
+            <w:r>
+              <w:rPr>
+                <w:rStyle w:val="Hyperlink"/>
+                <w:noProof/>
+              </w:rPr>
+              <w:t>Additional workfile objects</w:t>
+            </w:r>
+            <w:r>
+              <w:rPr>
+                <w:noProof/>
+                <w:webHidden/>
+              </w:rPr>
+              <w:tab/>
+            </w:r>
+            <w:r>
+              <w:rPr>
+                <w:noProof/>
+                <w:webHidden/>
+              </w:rPr>
+              <w:fldChar w:fldCharType="begin"/>
+            </w:r>
+            <w:r>
+              <w:rPr>
+                <w:noProof/>
+                <w:webHidden/>
+              </w:rPr>
+              <w:instrText xml:space="preserve"> PAGEREF _Toc68884081 \h </w:instrText>
+            </w:r>
+            <w:r>
+              <w:rPr>
+                <w:noProof/>
+                <w:webHidden/>
+              </w:rPr>
+            </w:r>
+            <w:r>
+              <w:rPr>
+                <w:noProof/>
+                <w:webHidden/>
+              </w:rPr>
+              <w:fldChar w:fldCharType="separate"/>
+            </w:r>
+            <w:r>
+              <w:rPr>
+                <w:noProof/>
+                <w:webHidden/>
+              </w:rPr>
+              <w:t>20</w:t>
             </w:r>
             <w:r>
               <w:rPr>
@@ -860,7 +921,7 @@
               <w:noProof/>
             </w:rPr>
           </w:pPr>
-          <w:hyperlink w:anchor="_Toc66544780" w:history="1">
+          <w:hyperlink w:anchor="_Toc68884082" w:history="1">
             <w:r>
               <w:rPr>
                 <w:rStyle w:val="Hyperlink"/>
@@ -887,7 +948,7 @@
                 <w:noProof/>
                 <w:webHidden/>
               </w:rPr>
-              <w:instrText xml:space="preserve"> PAGEREF _Toc66544780 \h </w:instrText>
+              <w:instrText xml:space="preserve"> PAGEREF _Toc68884082 \h </w:instrText>
             </w:r>
             <w:r>
               <w:rPr>
@@ -907,7 +968,7 @@
                 <w:noProof/>
                 <w:webHidden/>
               </w:rPr>
-              <w:t>18</w:t>
+              <w:t>20</w:t>
             </w:r>
             <w:r>
               <w:rPr>
@@ -926,7 +987,7 @@
               <w:noProof/>
             </w:rPr>
           </w:pPr>
-          <w:hyperlink w:anchor="_Toc66544781" w:history="1">
+          <w:hyperlink w:anchor="_Toc68884083" w:history="1">
             <w:r>
               <w:rPr>
                 <w:rStyle w:val="Hyperlink"/>
@@ -953,7 +1014,7 @@
                 <w:noProof/>
                 <w:webHidden/>
               </w:rPr>
-              <w:instrText xml:space="preserve"> PAGEREF _Toc66544781 \h </w:instrText>
+              <w:instrText xml:space="preserve"> PAGEREF _Toc68884083 \h </w:instrText>
             </w:r>
             <w:r>
               <w:rPr>
@@ -973,7 +1034,7 @@
                 <w:noProof/>
                 <w:webHidden/>
               </w:rPr>
-              <w:t>18</w:t>
+              <w:t>20</w:t>
             </w:r>
             <w:r>
               <w:rPr>
@@ -992,7 +1053,7 @@
               <w:noProof/>
             </w:rPr>
           </w:pPr>
-          <w:hyperlink w:anchor="_Toc66544782" w:history="1">
+          <w:hyperlink w:anchor="_Toc68884084" w:history="1">
             <w:r>
               <w:rPr>
                 <w:rStyle w:val="Hyperlink"/>
@@ -1019,7 +1080,7 @@
                 <w:noProof/>
                 <w:webHidden/>
               </w:rPr>
-              <w:instrText xml:space="preserve"> PAGEREF _Toc66544782 \h </w:instrText>
+              <w:instrText xml:space="preserve"> PAGEREF _Toc68884084 \h </w:instrText>
             </w:r>
             <w:r>
               <w:rPr>
@@ -1039,7 +1100,7 @@
                 <w:noProof/>
                 <w:webHidden/>
               </w:rPr>
-              <w:t>18</w:t>
+              <w:t>20</w:t>
             </w:r>
             <w:r>
               <w:rPr>
@@ -1058,7 +1119,7 @@
               <w:noProof/>
             </w:rPr>
           </w:pPr>
-          <w:hyperlink w:anchor="_Toc66544783" w:history="1">
+          <w:hyperlink w:anchor="_Toc68884085" w:history="1">
             <w:r>
               <w:rPr>
                 <w:rStyle w:val="Hyperlink"/>
@@ -1085,7 +1146,7 @@
                 <w:noProof/>
                 <w:webHidden/>
               </w:rPr>
-              <w:instrText xml:space="preserve"> PAGEREF _Toc66544783 \h </w:instrText>
+              <w:instrText xml:space="preserve"> PAGEREF _Toc68884085 \h </w:instrText>
             </w:r>
             <w:r>
               <w:rPr>
@@ -1105,7 +1166,7 @@
                 <w:noProof/>
                 <w:webHidden/>
               </w:rPr>
-              <w:t>20</w:t>
+              <w:t>22</w:t>
             </w:r>
             <w:r>
               <w:rPr>
@@ -1124,7 +1185,7 @@
               <w:noProof/>
             </w:rPr>
           </w:pPr>
-          <w:hyperlink w:anchor="_Toc66544784" w:history="1">
+          <w:hyperlink w:anchor="_Toc68884086" w:history="1">
             <w:r>
               <w:rPr>
                 <w:rStyle w:val="Hyperlink"/>
@@ -1151,7 +1212,7 @@
                 <w:noProof/>
                 <w:webHidden/>
               </w:rPr>
-              <w:instrText xml:space="preserve"> PAGEREF _Toc66544784 \h </w:instrText>
+              <w:instrText xml:space="preserve"> PAGEREF _Toc68884086 \h </w:instrText>
             </w:r>
             <w:r>
               <w:rPr>
@@ -1171,7 +1232,7 @@
                 <w:noProof/>
                 <w:webHidden/>
               </w:rPr>
-              <w:t>20</w:t>
+              <w:t>22</w:t>
             </w:r>
             <w:r>
               <w:rPr>
@@ -1190,7 +1251,7 @@
               <w:noProof/>
             </w:rPr>
           </w:pPr>
-          <w:hyperlink w:anchor="_Toc66544785" w:history="1">
+          <w:hyperlink w:anchor="_Toc68884087" w:history="1">
             <w:r>
               <w:rPr>
                 <w:rStyle w:val="Hyperlink"/>
@@ -1217,7 +1278,7 @@
                 <w:noProof/>
                 <w:webHidden/>
               </w:rPr>
-              <w:instrText xml:space="preserve"> PAGEREF _Toc66544785 \h </w:instrText>
+              <w:instrText xml:space="preserve"> PAGEREF _Toc68884087 \h </w:instrText>
             </w:r>
             <w:r>
               <w:rPr>
@@ -1237,7 +1298,7 @@
                 <w:noProof/>
                 <w:webHidden/>
               </w:rPr>
-              <w:t>22</w:t>
+              <w:t>24</w:t>
             </w:r>
             <w:r>
               <w:rPr>
@@ -1256,7 +1317,7 @@
               <w:noProof/>
             </w:rPr>
           </w:pPr>
-          <w:hyperlink w:anchor="_Toc66544786" w:history="1">
+          <w:hyperlink w:anchor="_Toc68884088" w:history="1">
             <w:r>
               <w:rPr>
                 <w:rStyle w:val="Hyperlink"/>
@@ -1283,7 +1344,7 @@
                 <w:noProof/>
                 <w:webHidden/>
               </w:rPr>
-              <w:instrText xml:space="preserve"> PAGEREF _Toc66544786 \h </w:instrText>
+              <w:instrText xml:space="preserve"> PAGEREF _Toc68884088 \h </w:instrText>
             </w:r>
             <w:r>
               <w:rPr>
@@ -1303,7 +1364,7 @@
                 <w:noProof/>
                 <w:webHidden/>
               </w:rPr>
-              <w:t>22</w:t>
+              <w:t>24</w:t>
             </w:r>
             <w:r>
               <w:rPr>
@@ -1322,7 +1383,7 @@
               <w:noProof/>
             </w:rPr>
           </w:pPr>
-          <w:hyperlink w:anchor="_Toc66544787" w:history="1">
+          <w:hyperlink w:anchor="_Toc68884089" w:history="1">
             <w:r>
               <w:rPr>
                 <w:rStyle w:val="Hyperlink"/>
@@ -1349,7 +1410,7 @@
                 <w:noProof/>
                 <w:webHidden/>
               </w:rPr>
-              <w:instrText xml:space="preserve"> PAGEREF _Toc66544787 \h </w:instrText>
+              <w:instrText xml:space="preserve"> PAGEREF _Toc68884089 \h </w:instrText>
             </w:r>
             <w:r>
               <w:rPr>
@@ -1369,7 +1430,7 @@
                 <w:noProof/>
                 <w:webHidden/>
               </w:rPr>
-              <w:t>24</w:t>
+              <w:t>26</w:t>
             </w:r>
             <w:r>
               <w:rPr>
@@ -1401,7 +1462,7 @@
       <w:pPr>
         <w:pStyle w:val="Heading1"/>
       </w:pPr>
-      <w:bookmarkStart w:id="1" w:name="_Toc66544769"/>
+      <w:bookmarkStart w:id="0" w:name="_Toc68884070"/>
       <w:r>
         <w:lastRenderedPageBreak/>
         <w:t>L</w:t>
@@ -1415,7 +1476,7 @@
       <w:r>
         <w:t>outputs</w:t>
       </w:r>
-      <w:bookmarkEnd w:id="1"/>
+      <w:bookmarkEnd w:id="0"/>
     </w:p>
     <w:p>
       <w:r>
@@ -1482,53 +1543,53 @@
           <w:p>
             <w:pPr>
               <w:rPr>
-                <w:color w:val="1F497D" w:themeColor="text2"/>
-              </w:rPr>
-            </w:pPr>
-            <w:r>
-              <w:rPr>
-                <w:color w:val="1F497D" w:themeColor="text2"/>
+                <w:color w:val="365F91" w:themeColor="accent1" w:themeShade="BF"/>
+              </w:rPr>
+            </w:pPr>
+            <w:r>
+              <w:rPr>
+                <w:color w:val="365F91" w:themeColor="accent1" w:themeShade="BF"/>
               </w:rPr>
               <w:fldChar w:fldCharType="begin"/>
             </w:r>
             <w:r>
               <w:rPr>
-                <w:color w:val="1F497D" w:themeColor="text2"/>
+                <w:color w:val="365F91" w:themeColor="accent1" w:themeShade="BF"/>
               </w:rPr>
               <w:instrText xml:space="preserve"> REF  _Ref66289969 \h \t </w:instrText>
             </w:r>
             <w:r>
               <w:rPr>
-                <w:color w:val="1F497D" w:themeColor="text2"/>
+                <w:color w:val="365F91" w:themeColor="accent1" w:themeShade="BF"/>
               </w:rPr>
               <w:instrText xml:space="preserve"> \* MERGEFORMAT </w:instrText>
             </w:r>
             <w:r>
               <w:rPr>
-                <w:color w:val="1F497D" w:themeColor="text2"/>
-              </w:rPr>
-            </w:r>
-            <w:r>
-              <w:rPr>
-                <w:color w:val="1F497D" w:themeColor="text2"/>
+                <w:color w:val="365F91" w:themeColor="accent1" w:themeShade="BF"/>
+              </w:rPr>
+            </w:r>
+            <w:r>
+              <w:rPr>
+                <w:color w:val="365F91" w:themeColor="accent1" w:themeShade="BF"/>
               </w:rPr>
               <w:fldChar w:fldCharType="separate"/>
             </w:r>
             <w:r>
               <w:rPr>
-                <w:color w:val="1F497D" w:themeColor="text2"/>
+                <w:color w:val="365F91" w:themeColor="accent1" w:themeShade="BF"/>
               </w:rPr>
               <w:t>Regression output</w:t>
             </w:r>
             <w:r>
               <w:rPr>
-                <w:color w:val="1F497D" w:themeColor="text2"/>
+                <w:color w:val="365F91" w:themeColor="accent1" w:themeShade="BF"/>
               </w:rPr>
               <w:fldChar w:fldCharType="end"/>
             </w:r>
             <w:r>
               <w:rPr>
-                <w:color w:val="1F497D" w:themeColor="text2"/>
+                <w:color w:val="365F91" w:themeColor="accent1" w:themeShade="BF"/>
               </w:rPr>
               <w:t xml:space="preserve"> </w:t>
             </w:r>
@@ -1553,48 +1614,48 @@
           <w:p>
             <w:pPr>
               <w:rPr>
-                <w:color w:val="1F497D" w:themeColor="text2"/>
-              </w:rPr>
-            </w:pPr>
-            <w:r>
-              <w:rPr>
-                <w:color w:val="1F497D" w:themeColor="text2"/>
+                <w:color w:val="365F91" w:themeColor="accent1" w:themeShade="BF"/>
+              </w:rPr>
+            </w:pPr>
+            <w:r>
+              <w:rPr>
+                <w:color w:val="365F91" w:themeColor="accent1" w:themeShade="BF"/>
               </w:rPr>
               <w:fldChar w:fldCharType="begin"/>
             </w:r>
             <w:r>
               <w:rPr>
-                <w:color w:val="1F497D" w:themeColor="text2"/>
+                <w:color w:val="365F91" w:themeColor="accent1" w:themeShade="BF"/>
               </w:rPr>
               <w:instrText xml:space="preserve"> REF _Ref66290138 \h </w:instrText>
             </w:r>
             <w:r>
               <w:rPr>
-                <w:color w:val="1F497D" w:themeColor="text2"/>
+                <w:color w:val="365F91" w:themeColor="accent1" w:themeShade="BF"/>
               </w:rPr>
               <w:instrText xml:space="preserve"> \* MERGEFORMAT </w:instrText>
             </w:r>
             <w:r>
               <w:rPr>
-                <w:color w:val="1F497D" w:themeColor="text2"/>
-              </w:rPr>
-            </w:r>
-            <w:r>
-              <w:rPr>
-                <w:color w:val="1F497D" w:themeColor="text2"/>
+                <w:color w:val="365F91" w:themeColor="accent1" w:themeShade="BF"/>
+              </w:rPr>
+            </w:r>
+            <w:r>
+              <w:rPr>
+                <w:color w:val="365F91" w:themeColor="accent1" w:themeShade="BF"/>
               </w:rPr>
               <w:fldChar w:fldCharType="separate"/>
             </w:r>
             <w:r>
               <w:rPr>
                 <w:noProof/>
-                <w:color w:val="1F497D" w:themeColor="text2"/>
+                <w:color w:val="365F91" w:themeColor="accent1" w:themeShade="BF"/>
               </w:rPr>
               <w:t>Coefficient stability graph</w:t>
             </w:r>
             <w:r>
               <w:rPr>
-                <w:color w:val="1F497D" w:themeColor="text2"/>
+                <w:color w:val="365F91" w:themeColor="accent1" w:themeShade="BF"/>
               </w:rPr>
               <w:fldChar w:fldCharType="end"/>
             </w:r>
@@ -1619,50 +1680,50 @@
           <w:p>
             <w:pPr>
               <w:rPr>
-                <w:color w:val="1F497D" w:themeColor="text2"/>
-              </w:rPr>
-            </w:pPr>
-            <w:r>
-              <w:rPr>
-                <w:color w:val="1F497D" w:themeColor="text2"/>
+                <w:color w:val="365F91" w:themeColor="accent1" w:themeShade="BF"/>
+              </w:rPr>
+            </w:pPr>
+            <w:r>
+              <w:rPr>
+                <w:color w:val="365F91" w:themeColor="accent1" w:themeShade="BF"/>
               </w:rPr>
               <w:fldChar w:fldCharType="begin"/>
             </w:r>
             <w:r>
               <w:rPr>
-                <w:color w:val="1F497D" w:themeColor="text2"/>
+                <w:color w:val="365F91" w:themeColor="accent1" w:themeShade="BF"/>
               </w:rPr>
               <w:instrText xml:space="preserve"> REF _Ref66290150 \h </w:instrText>
             </w:r>
             <w:r>
               <w:rPr>
-                <w:color w:val="1F497D" w:themeColor="text2"/>
+                <w:color w:val="365F91" w:themeColor="accent1" w:themeShade="BF"/>
               </w:rPr>
               <w:instrText xml:space="preserve"> \* MERGEFORMAT </w:instrText>
             </w:r>
             <w:r>
               <w:rPr>
-                <w:color w:val="1F497D" w:themeColor="text2"/>
-              </w:rPr>
-            </w:r>
-            <w:r>
-              <w:rPr>
-                <w:color w:val="1F497D" w:themeColor="text2"/>
+                <w:color w:val="365F91" w:themeColor="accent1" w:themeShade="BF"/>
+              </w:rPr>
+            </w:r>
+            <w:r>
+              <w:rPr>
+                <w:color w:val="365F91" w:themeColor="accent1" w:themeShade="BF"/>
               </w:rPr>
               <w:fldChar w:fldCharType="separate"/>
             </w:r>
             <w:r>
               <w:rPr>
-                <w:color w:val="1F497D" w:themeColor="text2"/>
-              </w:rPr>
-              <w:t xml:space="preserve">: Model stability </w:t>
-            </w:r>
-            <w:r>
-              <w:t>graph</w:t>
-            </w:r>
-            <w:r>
-              <w:rPr>
-                <w:color w:val="1F497D" w:themeColor="text2"/>
+                <w:color w:val="365F91" w:themeColor="accent1" w:themeShade="BF"/>
+              </w:rPr>
+              <w:t>: Model</w:t>
+            </w:r>
+            <w:r>
+              <w:t xml:space="preserve"> stability graph</w:t>
+            </w:r>
+            <w:r>
+              <w:rPr>
+                <w:color w:val="365F91" w:themeColor="accent1" w:themeShade="BF"/>
               </w:rPr>
               <w:fldChar w:fldCharType="end"/>
             </w:r>
@@ -1687,29 +1748,29 @@
           <w:p>
             <w:pPr>
               <w:rPr>
-                <w:color w:val="1F497D" w:themeColor="text2"/>
-              </w:rPr>
-            </w:pPr>
-            <w:r>
-              <w:rPr>
-                <w:color w:val="1F497D" w:themeColor="text2"/>
+                <w:color w:val="365F91" w:themeColor="accent1" w:themeShade="BF"/>
+              </w:rPr>
+            </w:pPr>
+            <w:r>
+              <w:rPr>
+                <w:color w:val="365F91" w:themeColor="accent1" w:themeShade="BF"/>
               </w:rPr>
               <w:fldChar w:fldCharType="begin"/>
             </w:r>
             <w:r>
               <w:rPr>
-                <w:color w:val="1F497D" w:themeColor="text2"/>
+                <w:color w:val="365F91" w:themeColor="accent1" w:themeShade="BF"/>
               </w:rPr>
               <w:instrText xml:space="preserve"> REF _Ref66290493 \h </w:instrText>
             </w:r>
             <w:r>
               <w:rPr>
-                <w:color w:val="1F497D" w:themeColor="text2"/>
-              </w:rPr>
-            </w:r>
-            <w:r>
-              <w:rPr>
-                <w:color w:val="1F497D" w:themeColor="text2"/>
+                <w:color w:val="365F91" w:themeColor="accent1" w:themeShade="BF"/>
+              </w:rPr>
+            </w:r>
+            <w:r>
+              <w:rPr>
+                <w:color w:val="365F91" w:themeColor="accent1" w:themeShade="BF"/>
               </w:rPr>
               <w:fldChar w:fldCharType="separate"/>
             </w:r>
@@ -1718,7 +1779,7 @@
             </w:r>
             <w:r>
               <w:rPr>
-                <w:color w:val="1F497D" w:themeColor="text2"/>
+                <w:color w:val="365F91" w:themeColor="accent1" w:themeShade="BF"/>
               </w:rPr>
               <w:fldChar w:fldCharType="end"/>
             </w:r>
@@ -1743,47 +1804,47 @@
           <w:p>
             <w:pPr>
               <w:rPr>
-                <w:color w:val="1F497D" w:themeColor="text2"/>
-              </w:rPr>
-            </w:pPr>
-            <w:r>
-              <w:rPr>
-                <w:color w:val="1F497D" w:themeColor="text2"/>
+                <w:color w:val="365F91" w:themeColor="accent1" w:themeShade="BF"/>
+              </w:rPr>
+            </w:pPr>
+            <w:r>
+              <w:rPr>
+                <w:color w:val="365F91" w:themeColor="accent1" w:themeShade="BF"/>
               </w:rPr>
               <w:fldChar w:fldCharType="begin"/>
             </w:r>
             <w:r>
               <w:rPr>
-                <w:color w:val="1F497D" w:themeColor="text2"/>
+                <w:color w:val="365F91" w:themeColor="accent1" w:themeShade="BF"/>
               </w:rPr>
               <w:instrText xml:space="preserve"> REF _Ref66290640 \h </w:instrText>
             </w:r>
             <w:r>
               <w:rPr>
-                <w:color w:val="1F497D" w:themeColor="text2"/>
+                <w:color w:val="365F91" w:themeColor="accent1" w:themeShade="BF"/>
               </w:rPr>
               <w:instrText xml:space="preserve"> \* MERGEFORMAT </w:instrText>
             </w:r>
             <w:r>
               <w:rPr>
-                <w:color w:val="1F497D" w:themeColor="text2"/>
-              </w:rPr>
-            </w:r>
-            <w:r>
-              <w:rPr>
-                <w:color w:val="1F497D" w:themeColor="text2"/>
+                <w:color w:val="365F91" w:themeColor="accent1" w:themeShade="BF"/>
+              </w:rPr>
+            </w:r>
+            <w:r>
+              <w:rPr>
+                <w:color w:val="365F91" w:themeColor="accent1" w:themeShade="BF"/>
               </w:rPr>
               <w:fldChar w:fldCharType="separate"/>
             </w:r>
             <w:r>
               <w:rPr>
-                <w:color w:val="1F497D" w:themeColor="text2"/>
+                <w:color w:val="365F91" w:themeColor="accent1" w:themeShade="BF"/>
               </w:rPr>
               <w:t>Performance metrics table (multiple specifications)</w:t>
             </w:r>
             <w:r>
               <w:rPr>
-                <w:color w:val="1F497D" w:themeColor="text2"/>
+                <w:color w:val="365F91" w:themeColor="accent1" w:themeShade="BF"/>
               </w:rPr>
               <w:fldChar w:fldCharType="end"/>
             </w:r>
@@ -1811,29 +1872,29 @@
           <w:p>
             <w:pPr>
               <w:rPr>
-                <w:color w:val="1F497D" w:themeColor="text2"/>
-              </w:rPr>
-            </w:pPr>
-            <w:r>
-              <w:rPr>
-                <w:color w:val="1F497D" w:themeColor="text2"/>
+                <w:color w:val="365F91" w:themeColor="accent1" w:themeShade="BF"/>
+              </w:rPr>
+            </w:pPr>
+            <w:r>
+              <w:rPr>
+                <w:color w:val="365F91" w:themeColor="accent1" w:themeShade="BF"/>
               </w:rPr>
               <w:fldChar w:fldCharType="begin"/>
             </w:r>
             <w:r>
               <w:rPr>
-                <w:color w:val="1F497D" w:themeColor="text2"/>
+                <w:color w:val="365F91" w:themeColor="accent1" w:themeShade="BF"/>
               </w:rPr>
               <w:instrText xml:space="preserve"> REF _Ref66290994 \h </w:instrText>
             </w:r>
             <w:r>
               <w:rPr>
-                <w:color w:val="1F497D" w:themeColor="text2"/>
-              </w:rPr>
-            </w:r>
-            <w:r>
-              <w:rPr>
-                <w:color w:val="1F497D" w:themeColor="text2"/>
+                <w:color w:val="365F91" w:themeColor="accent1" w:themeShade="BF"/>
+              </w:rPr>
+            </w:r>
+            <w:r>
+              <w:rPr>
+                <w:color w:val="365F91" w:themeColor="accent1" w:themeShade="BF"/>
               </w:rPr>
               <w:fldChar w:fldCharType="separate"/>
             </w:r>
@@ -1842,7 +1903,7 @@
             </w:r>
             <w:r>
               <w:rPr>
-                <w:color w:val="1F497D" w:themeColor="text2"/>
+                <w:color w:val="365F91" w:themeColor="accent1" w:themeShade="BF"/>
               </w:rPr>
               <w:fldChar w:fldCharType="end"/>
             </w:r>
@@ -1867,29 +1928,29 @@
           <w:p>
             <w:pPr>
               <w:rPr>
-                <w:color w:val="1F497D" w:themeColor="text2"/>
-              </w:rPr>
-            </w:pPr>
-            <w:r>
-              <w:rPr>
-                <w:color w:val="1F497D" w:themeColor="text2"/>
+                <w:color w:val="365F91" w:themeColor="accent1" w:themeShade="BF"/>
+              </w:rPr>
+            </w:pPr>
+            <w:r>
+              <w:rPr>
+                <w:color w:val="365F91" w:themeColor="accent1" w:themeShade="BF"/>
               </w:rPr>
               <w:fldChar w:fldCharType="begin"/>
             </w:r>
             <w:r>
               <w:rPr>
-                <w:color w:val="1F497D" w:themeColor="text2"/>
+                <w:color w:val="365F91" w:themeColor="accent1" w:themeShade="BF"/>
               </w:rPr>
               <w:instrText xml:space="preserve"> REF _Ref66291001 \h </w:instrText>
             </w:r>
             <w:r>
               <w:rPr>
-                <w:color w:val="1F497D" w:themeColor="text2"/>
-              </w:rPr>
-            </w:r>
-            <w:r>
-              <w:rPr>
-                <w:color w:val="1F497D" w:themeColor="text2"/>
+                <w:color w:val="365F91" w:themeColor="accent1" w:themeShade="BF"/>
+              </w:rPr>
+            </w:r>
+            <w:r>
+              <w:rPr>
+                <w:color w:val="365F91" w:themeColor="accent1" w:themeShade="BF"/>
               </w:rPr>
               <w:fldChar w:fldCharType="separate"/>
             </w:r>
@@ -1898,7 +1959,7 @@
             </w:r>
             <w:r>
               <w:rPr>
-                <w:color w:val="1F497D" w:themeColor="text2"/>
+                <w:color w:val="365F91" w:themeColor="accent1" w:themeShade="BF"/>
               </w:rPr>
               <w:fldChar w:fldCharType="end"/>
             </w:r>
@@ -1926,29 +1987,29 @@
           <w:p>
             <w:pPr>
               <w:rPr>
-                <w:color w:val="1F497D" w:themeColor="text2"/>
-              </w:rPr>
-            </w:pPr>
-            <w:r>
-              <w:rPr>
-                <w:color w:val="1F497D" w:themeColor="text2"/>
+                <w:color w:val="365F91" w:themeColor="accent1" w:themeShade="BF"/>
+              </w:rPr>
+            </w:pPr>
+            <w:r>
+              <w:rPr>
+                <w:color w:val="365F91" w:themeColor="accent1" w:themeShade="BF"/>
               </w:rPr>
               <w:fldChar w:fldCharType="begin"/>
             </w:r>
             <w:r>
               <w:rPr>
-                <w:color w:val="1F497D" w:themeColor="text2"/>
+                <w:color w:val="365F91" w:themeColor="accent1" w:themeShade="BF"/>
               </w:rPr>
               <w:instrText xml:space="preserve"> REF _Ref66291006 \h </w:instrText>
             </w:r>
             <w:r>
               <w:rPr>
-                <w:color w:val="1F497D" w:themeColor="text2"/>
-              </w:rPr>
-            </w:r>
-            <w:r>
-              <w:rPr>
-                <w:color w:val="1F497D" w:themeColor="text2"/>
+                <w:color w:val="365F91" w:themeColor="accent1" w:themeShade="BF"/>
+              </w:rPr>
+            </w:r>
+            <w:r>
+              <w:rPr>
+                <w:color w:val="365F91" w:themeColor="accent1" w:themeShade="BF"/>
               </w:rPr>
               <w:fldChar w:fldCharType="separate"/>
             </w:r>
@@ -1957,7 +2018,7 @@
             </w:r>
             <w:r>
               <w:rPr>
-                <w:color w:val="1F497D" w:themeColor="text2"/>
+                <w:color w:val="365F91" w:themeColor="accent1" w:themeShade="BF"/>
               </w:rPr>
               <w:fldChar w:fldCharType="end"/>
             </w:r>
@@ -1969,7 +2030,12 @@
           </w:tcPr>
           <w:p>
             <w:r>
-              <w:t xml:space="preserve">Graph with decomposition of sub-sample forecast </w:t>
+              <w:t>Graph with decomposition of</w:t>
+            </w:r>
+            <w:bookmarkStart w:id="1" w:name="_GoBack"/>
+            <w:bookmarkEnd w:id="1"/>
+            <w:r>
+              <w:t xml:space="preserve"> sub-sample forecast </w:t>
             </w:r>
           </w:p>
         </w:tc>
@@ -1982,29 +2048,29 @@
           <w:p>
             <w:pPr>
               <w:rPr>
-                <w:color w:val="1F497D" w:themeColor="text2"/>
-              </w:rPr>
-            </w:pPr>
-            <w:r>
-              <w:rPr>
-                <w:color w:val="1F497D" w:themeColor="text2"/>
+                <w:color w:val="365F91" w:themeColor="accent1" w:themeShade="BF"/>
+              </w:rPr>
+            </w:pPr>
+            <w:r>
+              <w:rPr>
+                <w:color w:val="365F91" w:themeColor="accent1" w:themeShade="BF"/>
               </w:rPr>
               <w:fldChar w:fldCharType="begin"/>
             </w:r>
             <w:r>
               <w:rPr>
-                <w:color w:val="1F497D" w:themeColor="text2"/>
+                <w:color w:val="365F91" w:themeColor="accent1" w:themeShade="BF"/>
               </w:rPr>
               <w:instrText xml:space="preserve"> REF _Ref66291011 \h </w:instrText>
             </w:r>
             <w:r>
               <w:rPr>
-                <w:color w:val="1F497D" w:themeColor="text2"/>
-              </w:rPr>
-            </w:r>
-            <w:r>
-              <w:rPr>
-                <w:color w:val="1F497D" w:themeColor="text2"/>
+                <w:color w:val="365F91" w:themeColor="accent1" w:themeShade="BF"/>
+              </w:rPr>
+            </w:r>
+            <w:r>
+              <w:rPr>
+                <w:color w:val="365F91" w:themeColor="accent1" w:themeShade="BF"/>
               </w:rPr>
               <w:fldChar w:fldCharType="separate"/>
             </w:r>
@@ -2013,7 +2079,7 @@
             </w:r>
             <w:r>
               <w:rPr>
-                <w:color w:val="1F497D" w:themeColor="text2"/>
+                <w:color w:val="365F91" w:themeColor="accent1" w:themeShade="BF"/>
               </w:rPr>
               <w:fldChar w:fldCharType="end"/>
             </w:r>
@@ -2046,29 +2112,29 @@
           <w:p>
             <w:pPr>
               <w:rPr>
-                <w:color w:val="1F497D" w:themeColor="text2"/>
-              </w:rPr>
-            </w:pPr>
-            <w:r>
-              <w:rPr>
-                <w:color w:val="1F497D" w:themeColor="text2"/>
+                <w:color w:val="365F91" w:themeColor="accent1" w:themeShade="BF"/>
+              </w:rPr>
+            </w:pPr>
+            <w:r>
+              <w:rPr>
+                <w:color w:val="365F91" w:themeColor="accent1" w:themeShade="BF"/>
               </w:rPr>
               <w:fldChar w:fldCharType="begin"/>
             </w:r>
             <w:r>
               <w:rPr>
-                <w:color w:val="1F497D" w:themeColor="text2"/>
+                <w:color w:val="365F91" w:themeColor="accent1" w:themeShade="BF"/>
               </w:rPr>
               <w:instrText xml:space="preserve"> REF _Ref66291016 \h </w:instrText>
             </w:r>
             <w:r>
               <w:rPr>
-                <w:color w:val="1F497D" w:themeColor="text2"/>
-              </w:rPr>
-            </w:r>
-            <w:r>
-              <w:rPr>
-                <w:color w:val="1F497D" w:themeColor="text2"/>
+                <w:color w:val="365F91" w:themeColor="accent1" w:themeShade="BF"/>
+              </w:rPr>
+            </w:r>
+            <w:r>
+              <w:rPr>
+                <w:color w:val="365F91" w:themeColor="accent1" w:themeShade="BF"/>
               </w:rPr>
               <w:fldChar w:fldCharType="separate"/>
             </w:r>
@@ -2077,7 +2143,7 @@
             </w:r>
             <w:r>
               <w:rPr>
-                <w:color w:val="1F497D" w:themeColor="text2"/>
+                <w:color w:val="365F91" w:themeColor="accent1" w:themeShade="BF"/>
               </w:rPr>
               <w:fldChar w:fldCharType="end"/>
             </w:r>
@@ -2111,29 +2177,29 @@
           <w:p>
             <w:pPr>
               <w:rPr>
-                <w:color w:val="1F497D" w:themeColor="text2"/>
-              </w:rPr>
-            </w:pPr>
-            <w:r>
-              <w:rPr>
-                <w:color w:val="1F497D" w:themeColor="text2"/>
+                <w:color w:val="365F91" w:themeColor="accent1" w:themeShade="BF"/>
+              </w:rPr>
+            </w:pPr>
+            <w:r>
+              <w:rPr>
+                <w:color w:val="365F91" w:themeColor="accent1" w:themeShade="BF"/>
               </w:rPr>
               <w:fldChar w:fldCharType="begin"/>
             </w:r>
             <w:r>
               <w:rPr>
-                <w:color w:val="1F497D" w:themeColor="text2"/>
+                <w:color w:val="365F91" w:themeColor="accent1" w:themeShade="BF"/>
               </w:rPr>
               <w:instrText xml:space="preserve"> REF _Ref66291022 \h </w:instrText>
             </w:r>
             <w:r>
               <w:rPr>
-                <w:color w:val="1F497D" w:themeColor="text2"/>
-              </w:rPr>
-            </w:r>
-            <w:r>
-              <w:rPr>
-                <w:color w:val="1F497D" w:themeColor="text2"/>
+                <w:color w:val="365F91" w:themeColor="accent1" w:themeShade="BF"/>
+              </w:rPr>
+            </w:r>
+            <w:r>
+              <w:rPr>
+                <w:color w:val="365F91" w:themeColor="accent1" w:themeShade="BF"/>
               </w:rPr>
               <w:fldChar w:fldCharType="separate"/>
             </w:r>
@@ -2142,7 +2208,7 @@
             </w:r>
             <w:r>
               <w:rPr>
-                <w:color w:val="1F497D" w:themeColor="text2"/>
+                <w:color w:val="365F91" w:themeColor="accent1" w:themeShade="BF"/>
               </w:rPr>
               <w:fldChar w:fldCharType="end"/>
             </w:r>
@@ -2176,29 +2242,29 @@
           <w:p>
             <w:pPr>
               <w:rPr>
-                <w:color w:val="1F497D" w:themeColor="text2"/>
-              </w:rPr>
-            </w:pPr>
-            <w:r>
-              <w:rPr>
-                <w:color w:val="1F497D" w:themeColor="text2"/>
+                <w:color w:val="365F91" w:themeColor="accent1" w:themeShade="BF"/>
+              </w:rPr>
+            </w:pPr>
+            <w:r>
+              <w:rPr>
+                <w:color w:val="365F91" w:themeColor="accent1" w:themeShade="BF"/>
               </w:rPr>
               <w:fldChar w:fldCharType="begin"/>
             </w:r>
             <w:r>
               <w:rPr>
-                <w:color w:val="1F497D" w:themeColor="text2"/>
+                <w:color w:val="365F91" w:themeColor="accent1" w:themeShade="BF"/>
               </w:rPr>
               <w:instrText xml:space="preserve"> REF _Ref66291029 \h </w:instrText>
             </w:r>
             <w:r>
               <w:rPr>
-                <w:color w:val="1F497D" w:themeColor="text2"/>
-              </w:rPr>
-            </w:r>
-            <w:r>
-              <w:rPr>
-                <w:color w:val="1F497D" w:themeColor="text2"/>
+                <w:color w:val="365F91" w:themeColor="accent1" w:themeShade="BF"/>
+              </w:rPr>
+            </w:r>
+            <w:r>
+              <w:rPr>
+                <w:color w:val="365F91" w:themeColor="accent1" w:themeShade="BF"/>
               </w:rPr>
               <w:fldChar w:fldCharType="separate"/>
             </w:r>
@@ -2207,7 +2273,7 @@
             </w:r>
             <w:r>
               <w:rPr>
-                <w:color w:val="1F497D" w:themeColor="text2"/>
+                <w:color w:val="365F91" w:themeColor="accent1" w:themeShade="BF"/>
               </w:rPr>
               <w:fldChar w:fldCharType="end"/>
             </w:r>
@@ -2240,29 +2306,29 @@
           <w:p>
             <w:pPr>
               <w:rPr>
-                <w:color w:val="1F497D" w:themeColor="text2"/>
-              </w:rPr>
-            </w:pPr>
-            <w:r>
-              <w:rPr>
-                <w:color w:val="1F497D" w:themeColor="text2"/>
+                <w:color w:val="365F91" w:themeColor="accent1" w:themeShade="BF"/>
+              </w:rPr>
+            </w:pPr>
+            <w:r>
+              <w:rPr>
+                <w:color w:val="365F91" w:themeColor="accent1" w:themeShade="BF"/>
               </w:rPr>
               <w:fldChar w:fldCharType="begin"/>
             </w:r>
             <w:r>
               <w:rPr>
-                <w:color w:val="1F497D" w:themeColor="text2"/>
+                <w:color w:val="365F91" w:themeColor="accent1" w:themeShade="BF"/>
               </w:rPr>
               <w:instrText xml:space="preserve"> REF _Ref66291042 \h </w:instrText>
             </w:r>
             <w:r>
               <w:rPr>
-                <w:color w:val="1F497D" w:themeColor="text2"/>
-              </w:rPr>
-            </w:r>
-            <w:r>
-              <w:rPr>
-                <w:color w:val="1F497D" w:themeColor="text2"/>
+                <w:color w:val="365F91" w:themeColor="accent1" w:themeShade="BF"/>
+              </w:rPr>
+            </w:r>
+            <w:r>
+              <w:rPr>
+                <w:color w:val="365F91" w:themeColor="accent1" w:themeShade="BF"/>
               </w:rPr>
               <w:fldChar w:fldCharType="separate"/>
             </w:r>
@@ -2271,7 +2337,7 @@
             </w:r>
             <w:r>
               <w:rPr>
-                <w:color w:val="1F497D" w:themeColor="text2"/>
+                <w:color w:val="365F91" w:themeColor="accent1" w:themeShade="BF"/>
               </w:rPr>
               <w:fldChar w:fldCharType="end"/>
             </w:r>
@@ -2291,6 +2357,78 @@
             <w:r>
               <w:t>scenario for multiple specifications</w:t>
             </w:r>
+          </w:p>
+        </w:tc>
+      </w:tr>
+      <w:tr>
+        <w:tc>
+          <w:tcPr>
+            <w:tcW w:w="3528" w:type="dxa"/>
+          </w:tcPr>
+          <w:p>
+            <w:pPr>
+              <w:keepNext/>
+              <w:keepLines/>
+              <w:autoSpaceDN w:val="0"/>
+              <w:rPr>
+                <w:color w:val="365F91" w:themeColor="accent1" w:themeShade="BF"/>
+              </w:rPr>
+            </w:pPr>
+            <w:r>
+              <w:rPr>
+                <w:color w:val="365F91" w:themeColor="accent1" w:themeShade="BF"/>
+              </w:rPr>
+              <w:fldChar w:fldCharType="begin"/>
+            </w:r>
+            <w:r>
+              <w:rPr>
+                <w:color w:val="365F91" w:themeColor="accent1" w:themeShade="BF"/>
+              </w:rPr>
+              <w:instrText xml:space="preserve"> REF _Ref68883926 \h </w:instrText>
+            </w:r>
+            <w:r>
+              <w:rPr>
+                <w:color w:val="365F91" w:themeColor="accent1" w:themeShade="BF"/>
+              </w:rPr>
+            </w:r>
+            <w:r>
+              <w:rPr>
+                <w:color w:val="365F91" w:themeColor="accent1" w:themeShade="BF"/>
+              </w:rPr>
+              <w:fldChar w:fldCharType="separate"/>
+            </w:r>
+            <w:r>
+              <w:t>Shock response graphs</w:t>
+            </w:r>
+            <w:r>
+              <w:rPr>
+                <w:color w:val="365F91" w:themeColor="accent1" w:themeShade="BF"/>
+              </w:rPr>
+              <w:fldChar w:fldCharType="end"/>
+            </w:r>
+          </w:p>
+        </w:tc>
+        <w:tc>
+          <w:tcPr>
+            <w:tcW w:w="6094" w:type="dxa"/>
+          </w:tcPr>
+          <w:p>
+            <w:pPr>
+              <w:keepNext/>
+              <w:keepLines/>
+              <w:autoSpaceDN w:val="0"/>
+            </w:pPr>
+            <w:r>
+              <w:t>Graphs with response to shock to individual independent variable</w:t>
+            </w:r>
+            <w:r>
+              <w:t>/</w:t>
+            </w:r>
+            <w:proofErr w:type="spellStart"/>
+            <w:r>
+              <w:t>regressor</w:t>
+            </w:r>
+            <w:proofErr w:type="spellEnd"/>
           </w:p>
         </w:tc>
       </w:tr>
@@ -2305,7 +2443,7 @@
         <w:pStyle w:val="Heading1"/>
         <w:jc w:val="both"/>
       </w:pPr>
-      <w:bookmarkStart w:id="2" w:name="_Toc66544770"/>
+      <w:bookmarkStart w:id="2" w:name="_Toc68884071"/>
       <w:r>
         <w:t>Spools with all results</w:t>
       </w:r>
@@ -2365,7 +2503,7 @@
           <w:highlight w:val="red"/>
         </w:rPr>
         <w:drawing>
-          <wp:inline distT="0" distB="0" distL="0" distR="0" wp14:anchorId="55BDE2DA" wp14:editId="70B4A52D">
+          <wp:inline distT="0" distB="0" distL="0" distR="0" wp14:anchorId="360904A6" wp14:editId="130425E8">
             <wp:extent cx="1924050" cy="1466850"/>
             <wp:effectExtent l="0" t="0" r="0" b="0"/>
             <wp:docPr id="1" name="Picture 1"/>
@@ -2405,7 +2543,7 @@
           <w:noProof/>
         </w:rPr>
         <w:drawing>
-          <wp:inline distT="0" distB="0" distL="0" distR="0" wp14:anchorId="5D31A356" wp14:editId="5453FAF9">
+          <wp:inline distT="0" distB="0" distL="0" distR="0" wp14:anchorId="212EE157" wp14:editId="1E8798F4">
             <wp:extent cx="1971675" cy="1457325"/>
             <wp:effectExtent l="0" t="0" r="9525" b="9525"/>
             <wp:docPr id="3" name="Picture 3"/>
@@ -2445,7 +2583,7 @@
           <w:noProof/>
         </w:rPr>
         <w:drawing>
-          <wp:inline distT="0" distB="0" distL="0" distR="0" wp14:anchorId="34D00F67" wp14:editId="2CEBC04E">
+          <wp:inline distT="0" distB="0" distL="0" distR="0" wp14:anchorId="53039405" wp14:editId="4B525351">
             <wp:extent cx="1962467" cy="1467293"/>
             <wp:effectExtent l="0" t="0" r="0" b="0"/>
             <wp:docPr id="4" name="Picture 4"/>
@@ -2502,7 +2640,7 @@
         <w:pStyle w:val="Heading1"/>
         <w:jc w:val="both"/>
       </w:pPr>
-      <w:bookmarkStart w:id="3" w:name="_Toc66544771"/>
+      <w:bookmarkStart w:id="3" w:name="_Toc68884072"/>
       <w:r>
         <w:t>Regression information</w:t>
       </w:r>
@@ -2724,27 +2862,14 @@
       <w:r>
         <w:t xml:space="preserve">Table </w:t>
       </w:r>
-      <w:r>
-        <w:fldChar w:fldCharType="begin"/>
-      </w:r>
-      <w:r>
-        <w:instrText xml:space="preserve"> SEQ Table \* ARABIC </w:instrText>
-      </w:r>
-      <w:r>
-        <w:fldChar w:fldCharType="separate"/>
-      </w:r>
-      <w:r>
-        <w:rPr>
-          <w:noProof/>
-        </w:rPr>
-        <w:t>1</w:t>
-      </w:r>
-      <w:r>
-        <w:rPr>
-          <w:noProof/>
-        </w:rPr>
-        <w:fldChar w:fldCharType="end"/>
-      </w:r>
+      <w:fldSimple w:instr=" SEQ Table \* ARABIC ">
+        <w:r>
+          <w:rPr>
+            <w:noProof/>
+          </w:rPr>
+          <w:t>1</w:t>
+        </w:r>
+      </w:fldSimple>
       <w:bookmarkStart w:id="6" w:name="_Ref66289636"/>
       <w:bookmarkEnd w:id="4"/>
       <w:r>
@@ -7459,27 +7584,14 @@
       <w:r>
         <w:t xml:space="preserve">Figure </w:t>
       </w:r>
-      <w:r>
-        <w:fldChar w:fldCharType="begin"/>
-      </w:r>
-      <w:r>
-        <w:instrText xml:space="preserve"> SEQ Figure \* ARABIC </w:instrText>
-      </w:r>
-      <w:r>
-        <w:fldChar w:fldCharType="separate"/>
-      </w:r>
-      <w:r>
-        <w:rPr>
-          <w:noProof/>
-        </w:rPr>
-        <w:t>1</w:t>
-      </w:r>
-      <w:r>
-        <w:rPr>
-          <w:noProof/>
-        </w:rPr>
-        <w:fldChar w:fldCharType="end"/>
-      </w:r>
+      <w:fldSimple w:instr=" SEQ Figure \* ARABIC ">
+        <w:r>
+          <w:rPr>
+            <w:noProof/>
+          </w:rPr>
+          <w:t>1</w:t>
+        </w:r>
+      </w:fldSimple>
       <w:bookmarkEnd w:id="8"/>
       <w:r>
         <w:t>:</w:t>
@@ -7508,7 +7620,7 @@
           <w:noProof/>
         </w:rPr>
         <w:drawing>
-          <wp:inline distT="0" distB="0" distL="0" distR="0" wp14:anchorId="6B3D3AAA" wp14:editId="27006CCB">
+          <wp:inline distT="0" distB="0" distL="0" distR="0" wp14:anchorId="3053198D" wp14:editId="7F0808DD">
             <wp:extent cx="5972810" cy="2154521"/>
             <wp:effectExtent l="0" t="0" r="0" b="0"/>
             <wp:docPr id="7" name="Picture 7"/>
@@ -7618,27 +7730,14 @@
       <w:r>
         <w:t xml:space="preserve">Figure </w:t>
       </w:r>
-      <w:r>
-        <w:fldChar w:fldCharType="begin"/>
-      </w:r>
-      <w:r>
-        <w:instrText xml:space="preserve"> SEQ Figure \* ARABIC </w:instrText>
-      </w:r>
-      <w:r>
-        <w:fldChar w:fldCharType="separate"/>
-      </w:r>
-      <w:r>
-        <w:rPr>
-          <w:noProof/>
-        </w:rPr>
-        <w:t>2</w:t>
-      </w:r>
-      <w:r>
-        <w:rPr>
-          <w:noProof/>
-        </w:rPr>
-        <w:fldChar w:fldCharType="end"/>
-      </w:r>
+      <w:fldSimple w:instr=" SEQ Figure \* ARABIC ">
+        <w:r>
+          <w:rPr>
+            <w:noProof/>
+          </w:rPr>
+          <w:t>2</w:t>
+        </w:r>
+      </w:fldSimple>
       <w:bookmarkStart w:id="11" w:name="_Ref66290150"/>
       <w:bookmarkEnd w:id="10"/>
       <w:r>
@@ -7658,7 +7757,7 @@
           <w:noProof/>
         </w:rPr>
         <w:drawing>
-          <wp:inline distT="0" distB="0" distL="0" distR="0" wp14:anchorId="45EB84E7" wp14:editId="775670ED">
+          <wp:inline distT="0" distB="0" distL="0" distR="0" wp14:anchorId="724913E6" wp14:editId="788D43EE">
             <wp:extent cx="4443929" cy="3118982"/>
             <wp:effectExtent l="0" t="0" r="0" b="5715"/>
             <wp:docPr id="9" name="Picture 9"/>
@@ -7714,7 +7813,7 @@
       <w:r>
         <w:br w:type="page"/>
       </w:r>
-      <w:bookmarkStart w:id="12" w:name="_Toc66544772"/>
+      <w:bookmarkStart w:id="12" w:name="_Toc68884073"/>
       <w:r>
         <w:t>Performance metrics</w:t>
       </w:r>
@@ -7806,27 +7905,14 @@
       <w:r>
         <w:t xml:space="preserve">Table </w:t>
       </w:r>
-      <w:r>
-        <w:fldChar w:fldCharType="begin"/>
-      </w:r>
-      <w:r>
-        <w:instrText xml:space="preserve"> SEQ Table \* ARABIC </w:instrText>
-      </w:r>
-      <w:r>
-        <w:fldChar w:fldCharType="separate"/>
-      </w:r>
-      <w:r>
-        <w:rPr>
-          <w:noProof/>
-        </w:rPr>
-        <w:t>2</w:t>
-      </w:r>
-      <w:r>
-        <w:rPr>
-          <w:noProof/>
-        </w:rPr>
-        <w:fldChar w:fldCharType="end"/>
-      </w:r>
+      <w:fldSimple w:instr=" SEQ Table \* ARABIC ">
+        <w:r>
+          <w:rPr>
+            <w:noProof/>
+          </w:rPr>
+          <w:t>2</w:t>
+        </w:r>
+      </w:fldSimple>
       <w:bookmarkEnd w:id="13"/>
       <w:r>
         <w:t xml:space="preserve">: </w:t>
@@ -11178,27 +11264,14 @@
       <w:r>
         <w:t xml:space="preserve">Table </w:t>
       </w:r>
-      <w:r>
-        <w:fldChar w:fldCharType="begin"/>
-      </w:r>
-      <w:r>
-        <w:instrText xml:space="preserve"> SEQ Table \* ARABIC </w:instrText>
-      </w:r>
-      <w:r>
-        <w:fldChar w:fldCharType="separate"/>
-      </w:r>
-      <w:r>
-        <w:rPr>
-          <w:noProof/>
-        </w:rPr>
-        <w:t>3</w:t>
-      </w:r>
-      <w:r>
-        <w:rPr>
-          <w:noProof/>
-        </w:rPr>
-        <w:fldChar w:fldCharType="end"/>
-      </w:r>
+      <w:fldSimple w:instr=" SEQ Table \* ARABIC ">
+        <w:r>
+          <w:rPr>
+            <w:noProof/>
+          </w:rPr>
+          <w:t>3</w:t>
+        </w:r>
+      </w:fldSimple>
       <w:bookmarkEnd w:id="15"/>
       <w:r>
         <w:t xml:space="preserve">: </w:t>
@@ -12631,7 +12704,7 @@
         <w:pStyle w:val="Heading1"/>
         <w:jc w:val="both"/>
       </w:pPr>
-      <w:bookmarkStart w:id="17" w:name="_Toc66544773"/>
+      <w:bookmarkStart w:id="17" w:name="_Toc68884074"/>
       <w:r>
         <w:t>Forecast graphs</w:t>
       </w:r>
@@ -12755,27 +12828,14 @@
       <w:r>
         <w:t xml:space="preserve">Figure </w:t>
       </w:r>
-      <w:r>
-        <w:fldChar w:fldCharType="begin"/>
-      </w:r>
-      <w:r>
-        <w:instrText xml:space="preserve"> SEQ Figure \* ARABIC </w:instrText>
-      </w:r>
-      <w:r>
-        <w:fldChar w:fldCharType="separate"/>
-      </w:r>
-      <w:r>
-        <w:rPr>
-          <w:noProof/>
-        </w:rPr>
-        <w:t>3</w:t>
-      </w:r>
-      <w:r>
-        <w:rPr>
-          <w:noProof/>
-        </w:rPr>
-        <w:fldChar w:fldCharType="end"/>
-      </w:r>
+      <w:fldSimple w:instr=" SEQ Figure \* ARABIC ">
+        <w:r>
+          <w:rPr>
+            <w:noProof/>
+          </w:rPr>
+          <w:t>3</w:t>
+        </w:r>
+      </w:fldSimple>
       <w:r>
         <w:t xml:space="preserve">: </w:t>
       </w:r>
@@ -12794,7 +12854,7 @@
           <w:noProof/>
         </w:rPr>
         <w:drawing>
-          <wp:inline distT="0" distB="0" distL="0" distR="0" wp14:anchorId="7C8E3CF1" wp14:editId="77C4E33B">
+          <wp:inline distT="0" distB="0" distL="0" distR="0" wp14:anchorId="5E73F885" wp14:editId="2211F849">
             <wp:extent cx="4587973" cy="2785730"/>
             <wp:effectExtent l="0" t="0" r="3175" b="0"/>
             <wp:docPr id="8" name="Picture 8"/>
@@ -12920,27 +12980,14 @@
       <w:r>
         <w:t xml:space="preserve">Figure </w:t>
       </w:r>
-      <w:r>
-        <w:fldChar w:fldCharType="begin"/>
-      </w:r>
-      <w:r>
-        <w:instrText xml:space="preserve"> SEQ Figure \* ARABIC </w:instrText>
-      </w:r>
-      <w:r>
-        <w:fldChar w:fldCharType="separate"/>
-      </w:r>
-      <w:r>
-        <w:rPr>
-          <w:noProof/>
-        </w:rPr>
-        <w:t>4</w:t>
-      </w:r>
-      <w:r>
-        <w:rPr>
-          <w:noProof/>
-        </w:rPr>
-        <w:fldChar w:fldCharType="end"/>
-      </w:r>
+      <w:fldSimple w:instr=" SEQ Figure \* ARABIC ">
+        <w:r>
+          <w:rPr>
+            <w:noProof/>
+          </w:rPr>
+          <w:t>4</w:t>
+        </w:r>
+      </w:fldSimple>
       <w:bookmarkEnd w:id="19"/>
       <w:r>
         <w:t xml:space="preserve">: </w:t>
@@ -12960,7 +13007,7 @@
           <w:noProof/>
         </w:rPr>
         <w:drawing>
-          <wp:inline distT="0" distB="0" distL="0" distR="0" wp14:anchorId="574E4E09" wp14:editId="721495FE">
+          <wp:inline distT="0" distB="0" distL="0" distR="0" wp14:anchorId="266EC690" wp14:editId="02C44514">
             <wp:extent cx="3732028" cy="2726885"/>
             <wp:effectExtent l="0" t="0" r="1905" b="0"/>
             <wp:docPr id="15" name="Picture 15"/>
@@ -13055,30 +13102,14 @@
       <w:r>
         <w:t xml:space="preserve">Figure </w:t>
       </w:r>
-      <w:r>
-        <w:fldChar w:fldCharType="begin"/>
-      </w:r>
-      <w:r>
-        <w:instrText xml:space="preserve"> SEQ Figure \* AR</w:instrText>
-      </w:r>
-      <w:r>
-        <w:instrText xml:space="preserve">ABIC </w:instrText>
-      </w:r>
-      <w:r>
-        <w:fldChar w:fldCharType="separate"/>
-      </w:r>
-      <w:r>
-        <w:rPr>
-          <w:noProof/>
-        </w:rPr>
-        <w:t>5</w:t>
-      </w:r>
-      <w:r>
-        <w:rPr>
-          <w:noProof/>
-        </w:rPr>
-        <w:fldChar w:fldCharType="end"/>
-      </w:r>
+      <w:fldSimple w:instr=" SEQ Figure \* ARABIC ">
+        <w:r>
+          <w:rPr>
+            <w:noProof/>
+          </w:rPr>
+          <w:t>5</w:t>
+        </w:r>
+      </w:fldSimple>
       <w:r>
         <w:t xml:space="preserve">: </w:t>
       </w:r>
@@ -13097,7 +13128,7 @@
           <w:noProof/>
         </w:rPr>
         <w:drawing>
-          <wp:inline distT="0" distB="0" distL="0" distR="0" wp14:anchorId="1ACB329A" wp14:editId="0061050E">
+          <wp:inline distT="0" distB="0" distL="0" distR="0" wp14:anchorId="3E9ABDAC" wp14:editId="516B4C2C">
             <wp:extent cx="3987209" cy="3347821"/>
             <wp:effectExtent l="0" t="0" r="0" b="5080"/>
             <wp:docPr id="6" name="Picture 6"/>
@@ -13178,7 +13209,7 @@
         <w:pStyle w:val="Heading1"/>
         <w:jc w:val="both"/>
       </w:pPr>
-      <w:bookmarkStart w:id="22" w:name="_Toc66544774"/>
+      <w:bookmarkStart w:id="22" w:name="_Toc68884075"/>
       <w:r>
         <w:t>Bias graphs</w:t>
       </w:r>
@@ -13286,27 +13317,14 @@
       <w:r>
         <w:t xml:space="preserve">Figure </w:t>
       </w:r>
-      <w:r>
-        <w:fldChar w:fldCharType="begin"/>
-      </w:r>
-      <w:r>
-        <w:instrText xml:space="preserve"> SEQ Figure \* ARABIC </w:instrText>
-      </w:r>
-      <w:r>
-        <w:fldChar w:fldCharType="separate"/>
-      </w:r>
-      <w:r>
-        <w:rPr>
-          <w:noProof/>
-        </w:rPr>
-        <w:t>6</w:t>
-      </w:r>
-      <w:r>
-        <w:rPr>
-          <w:noProof/>
-        </w:rPr>
-        <w:fldChar w:fldCharType="end"/>
-      </w:r>
+      <w:fldSimple w:instr=" SEQ Figure \* ARABIC ">
+        <w:r>
+          <w:rPr>
+            <w:noProof/>
+          </w:rPr>
+          <w:t>6</w:t>
+        </w:r>
+      </w:fldSimple>
       <w:bookmarkEnd w:id="23"/>
       <w:r>
         <w:t xml:space="preserve">: </w:t>
@@ -13326,7 +13344,7 @@
           <w:noProof/>
         </w:rPr>
         <w:drawing>
-          <wp:inline distT="0" distB="0" distL="0" distR="0" wp14:anchorId="250BAC06" wp14:editId="4BD33607">
+          <wp:inline distT="0" distB="0" distL="0" distR="0" wp14:anchorId="1C5618EA" wp14:editId="2E06962F">
             <wp:extent cx="3168650" cy="3668395"/>
             <wp:effectExtent l="0" t="0" r="0" b="8255"/>
             <wp:docPr id="16" name="Picture 16"/>
@@ -13409,7 +13427,7 @@
         <w:pStyle w:val="Heading1"/>
         <w:jc w:val="both"/>
       </w:pPr>
-      <w:bookmarkStart w:id="25" w:name="_Toc66544775"/>
+      <w:bookmarkStart w:id="25" w:name="_Toc68884076"/>
       <w:r>
         <w:t>Scenario graphs</w:t>
       </w:r>
@@ -13475,7 +13493,7 @@
         <w:pStyle w:val="Heading2"/>
         <w:jc w:val="both"/>
       </w:pPr>
-      <w:bookmarkStart w:id="26" w:name="_Toc66544776"/>
+      <w:bookmarkStart w:id="26" w:name="_Toc68884077"/>
       <w:r>
         <w:t>Single specification f</w:t>
       </w:r>
@@ -13651,27 +13669,14 @@
       <w:r>
         <w:t xml:space="preserve">Figure </w:t>
       </w:r>
-      <w:r>
-        <w:fldChar w:fldCharType="begin"/>
-      </w:r>
-      <w:r>
-        <w:instrText xml:space="preserve"> SEQ Figure \* ARABIC </w:instrText>
-      </w:r>
-      <w:r>
-        <w:fldChar w:fldCharType="separate"/>
-      </w:r>
-      <w:r>
-        <w:rPr>
-          <w:noProof/>
-        </w:rPr>
-        <w:t>7</w:t>
-      </w:r>
-      <w:r>
-        <w:rPr>
-          <w:noProof/>
-        </w:rPr>
-        <w:fldChar w:fldCharType="end"/>
-      </w:r>
+      <w:fldSimple w:instr=" SEQ Figure \* ARABIC ">
+        <w:r>
+          <w:rPr>
+            <w:noProof/>
+          </w:rPr>
+          <w:t>7</w:t>
+        </w:r>
+      </w:fldSimple>
       <w:bookmarkEnd w:id="27"/>
       <w:r>
         <w:t xml:space="preserve">: </w:t>
@@ -13691,7 +13696,7 @@
           <w:noProof/>
         </w:rPr>
         <w:drawing>
-          <wp:inline distT="0" distB="0" distL="0" distR="0" wp14:anchorId="00CC763A" wp14:editId="3EE02DB7">
+          <wp:inline distT="0" distB="0" distL="0" distR="0" wp14:anchorId="4DBC665C" wp14:editId="4FAFB6BB">
             <wp:extent cx="4670299" cy="3774558"/>
             <wp:effectExtent l="0" t="0" r="0" b="0"/>
             <wp:docPr id="2" name="Picture 2"/>
@@ -13821,27 +13826,14 @@
       <w:r>
         <w:t xml:space="preserve">Figure </w:t>
       </w:r>
-      <w:r>
-        <w:fldChar w:fldCharType="begin"/>
-      </w:r>
-      <w:r>
-        <w:instrText xml:space="preserve"> SEQ Figure \* ARABIC </w:instrText>
-      </w:r>
-      <w:r>
-        <w:fldChar w:fldCharType="separate"/>
-      </w:r>
-      <w:r>
-        <w:rPr>
-          <w:noProof/>
-        </w:rPr>
-        <w:t>8</w:t>
-      </w:r>
-      <w:r>
-        <w:rPr>
-          <w:noProof/>
-        </w:rPr>
-        <w:fldChar w:fldCharType="end"/>
-      </w:r>
+      <w:fldSimple w:instr=" SEQ Figure \* ARABIC ">
+        <w:r>
+          <w:rPr>
+            <w:noProof/>
+          </w:rPr>
+          <w:t>8</w:t>
+        </w:r>
+      </w:fldSimple>
       <w:bookmarkEnd w:id="29"/>
       <w:r>
         <w:t xml:space="preserve">: </w:t>
@@ -13861,7 +13853,7 @@
           <w:noProof/>
         </w:rPr>
         <w:drawing>
-          <wp:inline distT="0" distB="0" distL="0" distR="0" wp14:anchorId="3946AA7C" wp14:editId="670736A7">
+          <wp:inline distT="0" distB="0" distL="0" distR="0" wp14:anchorId="2301FF93" wp14:editId="1EB66380">
             <wp:extent cx="4476307" cy="3589663"/>
             <wp:effectExtent l="0" t="0" r="635" b="0"/>
             <wp:docPr id="5" name="Picture 5"/>
@@ -14024,30 +14016,14 @@
       <w:r>
         <w:t xml:space="preserve">Figure </w:t>
       </w:r>
-      <w:r>
-        <w:fldChar w:fldCharType="begin"/>
-      </w:r>
-      <w:r>
-        <w:instrText xml:space="preserve"> SEQ Figure \* A</w:instrText>
-      </w:r>
-      <w:r>
-        <w:instrText xml:space="preserve">RABIC </w:instrText>
-      </w:r>
-      <w:r>
-        <w:fldChar w:fldCharType="separate"/>
-      </w:r>
-      <w:r>
-        <w:rPr>
-          <w:noProof/>
-        </w:rPr>
-        <w:t>9</w:t>
-      </w:r>
-      <w:r>
-        <w:rPr>
-          <w:noProof/>
-        </w:rPr>
-        <w:fldChar w:fldCharType="end"/>
-      </w:r>
+      <w:fldSimple w:instr=" SEQ Figure \* ARABIC ">
+        <w:r>
+          <w:rPr>
+            <w:noProof/>
+          </w:rPr>
+          <w:t>9</w:t>
+        </w:r>
+      </w:fldSimple>
       <w:bookmarkEnd w:id="31"/>
       <w:r>
         <w:t xml:space="preserve">: </w:t>
@@ -14083,10 +14059,10 @@
             <v:path o:extrusionok="f" gradientshapeok="t" o:connecttype="rect"/>
             <o:lock v:ext="edit" aspectratio="t"/>
           </v:shapetype>
-          <v:shape id="_x0000_i1025" type="#_x0000_t75" style="width:357.5pt;height:262.35pt" o:ole="">
+          <v:shape id="_x0000_i1025" type="#_x0000_t75" style="width:357.7pt;height:262.65pt" o:ole="">
             <v:imagedata r:id="rId19" o:title=""/>
           </v:shape>
-          <o:OLEObject Type="Embed" ProgID="Unknown" ShapeID="_x0000_i1025" DrawAspect="Content" ObjectID="_1679121845" r:id="rId20"/>
+          <o:OLEObject Type="Embed" ProgID="Unknown" ShapeID="_x0000_i1025" DrawAspect="Content" ObjectID="_1679497043" r:id="rId20"/>
         </w:object>
       </w:r>
     </w:p>
@@ -14105,7 +14081,7 @@
       <w:pPr>
         <w:pStyle w:val="Heading2"/>
       </w:pPr>
-      <w:bookmarkStart w:id="33" w:name="_Toc66544777"/>
+      <w:bookmarkStart w:id="33" w:name="_Toc68884078"/>
       <w:r>
         <w:t>Decomposition graphs</w:t>
       </w:r>
@@ -14165,7 +14141,7 @@
         <w:pStyle w:val="Heading2"/>
         <w:jc w:val="both"/>
       </w:pPr>
-      <w:bookmarkStart w:id="34" w:name="_Toc66544778"/>
+      <w:bookmarkStart w:id="34" w:name="_Toc68884079"/>
       <w:r>
         <w:t>Multiple specification forecast graphs</w:t>
       </w:r>
@@ -14235,27 +14211,14 @@
       <w:r>
         <w:t xml:space="preserve">Figure </w:t>
       </w:r>
-      <w:r>
-        <w:fldChar w:fldCharType="begin"/>
-      </w:r>
-      <w:r>
-        <w:instrText xml:space="preserve"> SEQ Figure \* ARABIC </w:instrText>
-      </w:r>
-      <w:r>
-        <w:fldChar w:fldCharType="separate"/>
-      </w:r>
-      <w:r>
-        <w:rPr>
-          <w:noProof/>
-        </w:rPr>
-        <w:t>10</w:t>
-      </w:r>
-      <w:r>
-        <w:rPr>
-          <w:noProof/>
-        </w:rPr>
-        <w:fldChar w:fldCharType="end"/>
-      </w:r>
+      <w:fldSimple w:instr=" SEQ Figure \* ARABIC ">
+        <w:r>
+          <w:rPr>
+            <w:noProof/>
+          </w:rPr>
+          <w:t>10</w:t>
+        </w:r>
+      </w:fldSimple>
       <w:bookmarkEnd w:id="35"/>
       <w:r>
         <w:t xml:space="preserve">: </w:t>
@@ -14272,10 +14235,10 @@
       </w:pPr>
       <w:r>
         <w:object w:dxaOrig="9676" w:dyaOrig="4530">
-          <v:shape id="_x0000_i1026" type="#_x0000_t75" style="width:470.8pt;height:220.4pt" o:ole="">
+          <v:shape id="_x0000_i1026" type="#_x0000_t75" style="width:470.6pt;height:220.6pt" o:ole="">
             <v:imagedata r:id="rId21" o:title=""/>
           </v:shape>
-          <o:OLEObject Type="Embed" ProgID="Unknown" ShapeID="_x0000_i1026" DrawAspect="Content" ObjectID="_1679121846" r:id="rId22"/>
+          <o:OLEObject Type="Embed" ProgID="Unknown" ShapeID="_x0000_i1026" DrawAspect="Content" ObjectID="_1679497044" r:id="rId22"/>
         </w:object>
       </w:r>
     </w:p>
@@ -14288,159 +14251,26 @@
       <w:pPr>
         <w:pStyle w:val="Heading1"/>
       </w:pPr>
-      <w:bookmarkStart w:id="37" w:name="_Toc66544779"/>
-      <w:r>
-        <w:t>Additional workfile objects</w:t>
+      <w:bookmarkStart w:id="37" w:name="_Toc68884080"/>
+      <w:r>
+        <w:t>Shock response graphs</w:t>
       </w:r>
       <w:bookmarkEnd w:id="37"/>
     </w:p>
     <w:p>
       <w:r>
-        <w:t xml:space="preserve">Apart from the </w:t>
-      </w:r>
-      <w:r>
-        <w:t>graphs</w:t>
-      </w:r>
-      <w:r>
-        <w:t xml:space="preserve">, </w:t>
-      </w:r>
-      <w:r>
-        <w:t xml:space="preserve">tables and spool </w:t>
-      </w:r>
-      <w:r>
-        <w:t>objects discussed in previous sections, the program can store also additional objects in the workfile. This section describes these objects.</w:t>
-      </w:r>
-      <w:r>
-        <w:t xml:space="preserve"> </w:t>
-      </w:r>
-      <w:r>
-        <w:t xml:space="preserve">Each object </w:t>
-      </w:r>
-    </w:p>
-    <w:p>
-      <w:pPr>
-        <w:pStyle w:val="Heading2"/>
-      </w:pPr>
-      <w:bookmarkStart w:id="38" w:name="_Toc66544780"/>
-      <w:r>
-        <w:t>Forecast</w:t>
-      </w:r>
-      <w:r>
-        <w:t xml:space="preserve"> objects</w:t>
-      </w:r>
-      <w:bookmarkEnd w:id="38"/>
-    </w:p>
-    <w:p>
-      <w:r>
-        <w:t xml:space="preserve">User can indicate that the forecasts created by the add-in should be stored, by setting ‘keep_forecasts=”t”’. If </w:t>
-      </w:r>
-      <w:r>
-        <w:t>this setting is used then the w</w:t>
-      </w:r>
-      <w:r>
-        <w:t>orkfile will include individual backtesting forecasts and individual scenario forecasts.</w:t>
-      </w:r>
-    </w:p>
-    <w:p>
-      <w:r>
-        <w:t xml:space="preserve">Individual </w:t>
-      </w:r>
-      <w:r>
-        <w:t xml:space="preserve">bactesting </w:t>
-      </w:r>
-      <w:r>
-        <w:t xml:space="preserve">forecasts are stored with following naming convention: </w:t>
-      </w:r>
-      <w:r>
-        <w:t>‘</w:t>
-      </w:r>
-      <w:r>
-        <w:t>{VAR</w:t>
-      </w:r>
-      <w:proofErr w:type="gramStart"/>
-      <w:r>
-        <w:t>}_</w:t>
-      </w:r>
-      <w:proofErr w:type="gramEnd"/>
-      <w:r>
-        <w:t>{TSTART}</w:t>
-      </w:r>
-      <w:r>
-        <w:t>’</w:t>
-      </w:r>
-      <w:r>
-        <w:t>. Therefore, f</w:t>
-      </w:r>
-      <w:r>
-        <w:t xml:space="preserve">orecast for variable </w:t>
-      </w:r>
-      <w:r>
-        <w:t>‘</w:t>
-      </w:r>
-      <w:r>
-        <w:t>IIR</w:t>
-      </w:r>
-      <w:r>
-        <w:t>’</w:t>
-      </w:r>
-      <w:r>
-        <w:t xml:space="preserve"> starting in 2005M02 (i.e. 2005M02 is the first month when forecast differs from observed history) is called </w:t>
-      </w:r>
-      <w:r>
-        <w:t>‘</w:t>
-      </w:r>
-      <w:r>
-        <w:t>IIR_F2005M02</w:t>
-      </w:r>
-      <w:r>
-        <w:t>’</w:t>
-      </w:r>
-      <w:r>
-        <w:t xml:space="preserve">. </w:t>
-      </w:r>
-    </w:p>
-    <w:p>
-      <w:r>
-        <w:t xml:space="preserve">Individual conditional scenario forecasts are </w:t>
-      </w:r>
-      <w:r>
-        <w:t>stored with following naming convention: {VAR</w:t>
-      </w:r>
-      <w:proofErr w:type="gramStart"/>
-      <w:r>
-        <w:t>}_</w:t>
-      </w:r>
-      <w:proofErr w:type="gramEnd"/>
-      <w:r>
-        <w:t>CSF{S}. Therefore, forecast for variable IIR for scenario SU will be stored as ‘IIR_CSFSU’.</w:t>
-      </w:r>
-    </w:p>
-    <w:p>
-      <w:r>
-        <w:t>The naming conventions are followed irrespective of whether the “IIR” is a stand-alone dependent variable, or if it is used in transformation.</w:t>
-      </w:r>
-    </w:p>
-    <w:p>
-      <w:pPr>
-        <w:pStyle w:val="Heading2"/>
-      </w:pPr>
-      <w:bookmarkStart w:id="39" w:name="_Toc66544781"/>
-      <w:r>
-        <w:t>Equations</w:t>
-      </w:r>
-      <w:bookmarkEnd w:id="39"/>
-    </w:p>
-    <w:p>
-      <w:r>
-        <w:t>User can indicate that the re-estimated equations created by the add-in should be stored by setting ‘</w:t>
-      </w:r>
-      <w:proofErr w:type="spellStart"/>
-      <w:r>
-        <w:t>keep_equations</w:t>
-      </w:r>
-      <w:proofErr w:type="spellEnd"/>
-      <w:r>
-        <w:t>=”t”’.</w:t>
+        <w:t xml:space="preserve">Shock response graphs display the </w:t>
+      </w:r>
+      <w:r>
+        <w:t xml:space="preserve">response of the base variable to shocks in independent variables and/or </w:t>
+      </w:r>
+      <w:proofErr w:type="spellStart"/>
+      <w:r>
+        <w:t>regressors</w:t>
+      </w:r>
+      <w:proofErr w:type="spellEnd"/>
+      <w:r>
+        <w:t>.</w:t>
       </w:r>
       <w:r>
         <w:rPr>
@@ -14449,6 +14279,370 @@
         <w:footnoteReference w:id="9"/>
       </w:r>
       <w:r>
+        <w:t xml:space="preserve"> See Figure …. In both cases the graphs show the forecast for base variable in absence of shock and forecast for base variable in presence of shock to single independent variable/</w:t>
+      </w:r>
+      <w:proofErr w:type="spellStart"/>
+      <w:r>
+        <w:t>regressor</w:t>
+      </w:r>
+      <w:proofErr w:type="spellEnd"/>
+      <w:r>
+        <w:t xml:space="preserve"> (top panels), and the path for independent variable/</w:t>
+      </w:r>
+      <w:proofErr w:type="spellStart"/>
+      <w:r>
+        <w:t>regressor</w:t>
+      </w:r>
+      <w:proofErr w:type="spellEnd"/>
+      <w:r>
+        <w:t xml:space="preserve"> in absence of shock and with shock. The graphs are stored as ‘</w:t>
+      </w:r>
+      <w:proofErr w:type="spellStart"/>
+      <w:r>
+        <w:t>gp_sr</w:t>
+      </w:r>
+      <w:proofErr w:type="spellEnd"/>
+      <w:proofErr w:type="gramStart"/>
+      <w:r>
+        <w:t>_{</w:t>
+      </w:r>
+      <w:proofErr w:type="spellStart"/>
+      <w:proofErr w:type="gramEnd"/>
+      <w:r>
+        <w:t>shock_varaible</w:t>
+      </w:r>
+      <w:proofErr w:type="spellEnd"/>
+      <w:r>
+        <w:t>}’, respectively ‘</w:t>
+      </w:r>
+      <w:proofErr w:type="spellStart"/>
+      <w:r>
+        <w:t>sr</w:t>
+      </w:r>
+      <w:proofErr w:type="spellEnd"/>
+      <w:r>
+        <w:t>_{</w:t>
+      </w:r>
+      <w:proofErr w:type="spellStart"/>
+      <w:r>
+        <w:t>shock_varaible</w:t>
+      </w:r>
+      <w:proofErr w:type="spellEnd"/>
+      <w:r>
+        <w:t>}’, in case of independent variable shocks; and as ‘</w:t>
+      </w:r>
+      <w:proofErr w:type="spellStart"/>
+      <w:r>
+        <w:t>gp_sr_reg</w:t>
+      </w:r>
+      <w:proofErr w:type="spellEnd"/>
+      <w:r>
+        <w:t>{</w:t>
+      </w:r>
+      <w:proofErr w:type="spellStart"/>
+      <w:r>
+        <w:t>regressor_number</w:t>
+      </w:r>
+      <w:proofErr w:type="spellEnd"/>
+      <w:r>
+        <w:t>}’, respectively ‘</w:t>
+      </w:r>
+      <w:proofErr w:type="spellStart"/>
+      <w:r>
+        <w:t>sr_reg</w:t>
+      </w:r>
+      <w:proofErr w:type="spellEnd"/>
+      <w:r>
+        <w:t>{</w:t>
+      </w:r>
+      <w:r>
+        <w:t xml:space="preserve"> </w:t>
+      </w:r>
+      <w:proofErr w:type="spellStart"/>
+      <w:r>
+        <w:t>regressor_number</w:t>
+      </w:r>
+      <w:proofErr w:type="spellEnd"/>
+      <w:r>
+        <w:t xml:space="preserve"> }’, in case of </w:t>
+      </w:r>
+      <w:proofErr w:type="spellStart"/>
+      <w:r>
+        <w:t>regressor</w:t>
+      </w:r>
+      <w:proofErr w:type="spellEnd"/>
+      <w:r>
+        <w:t xml:space="preserve"> shocks.</w:t>
+      </w:r>
+    </w:p>
+    <w:p>
+      <w:pPr>
+        <w:pStyle w:val="Caption"/>
+        <w:keepNext/>
+      </w:pPr>
+      <w:r>
+        <w:t xml:space="preserve">Figure </w:t>
+      </w:r>
+      <w:fldSimple w:instr=" SEQ Figure \* ARABIC ">
+        <w:r>
+          <w:rPr>
+            <w:noProof/>
+          </w:rPr>
+          <w:t>11</w:t>
+        </w:r>
+      </w:fldSimple>
+      <w:r>
+        <w:t xml:space="preserve">: </w:t>
+      </w:r>
+      <w:bookmarkStart w:id="38" w:name="_Ref68883926"/>
+      <w:r>
+        <w:t>Shock response graphs</w:t>
+      </w:r>
+      <w:bookmarkEnd w:id="38"/>
+    </w:p>
+    <w:p>
+      <w:pPr>
+        <w:jc w:val="center"/>
+      </w:pPr>
+      <w:r>
+        <w:object w:dxaOrig="10066" w:dyaOrig="8251">
+          <v:shape id="_x0000_i1027" type="#_x0000_t75" style="width:444.65pt;height:364.05pt" o:ole="">
+            <v:imagedata r:id="rId23" o:title=""/>
+          </v:shape>
+          <o:OLEObject Type="Embed" ProgID="Unknown" ShapeID="_x0000_i1027" DrawAspect="Content" ObjectID="_1679497045" r:id="rId24"/>
+        </w:object>
+      </w:r>
+    </w:p>
+    <w:p>
+      <w:pPr>
+        <w:jc w:val="both"/>
+      </w:pPr>
+      <w:r>
+        <w:t>When the program is executed for multiple specification then the graphs are stored in in sub-spool ‘</w:t>
+      </w:r>
+      <w:proofErr w:type="spellStart"/>
+      <w:r>
+        <w:t>shock_responses</w:t>
+      </w:r>
+      <w:proofErr w:type="spellEnd"/>
+      <w:r>
+        <w:t>’</w:t>
+      </w:r>
+      <w:r>
+        <w:t xml:space="preserve">, </w:t>
+      </w:r>
+      <w:r>
+        <w:t>in sub-spools</w:t>
+      </w:r>
+      <w:r>
+        <w:t xml:space="preserve"> ‘</w:t>
+      </w:r>
+      <w:proofErr w:type="spellStart"/>
+      <w:r>
+        <w:t>varaibles</w:t>
+      </w:r>
+      <w:proofErr w:type="spellEnd"/>
+      <w:r>
+        <w:t>’ and ‘</w:t>
+      </w:r>
+      <w:proofErr w:type="spellStart"/>
+      <w:r>
+        <w:t>regressors</w:t>
+      </w:r>
+      <w:proofErr w:type="spellEnd"/>
+      <w:r>
+        <w:t xml:space="preserve">’ for shocks to independent variables, respectively </w:t>
+      </w:r>
+      <w:proofErr w:type="spellStart"/>
+      <w:r>
+        <w:t>regressors</w:t>
+      </w:r>
+      <w:proofErr w:type="spellEnd"/>
+      <w:r>
+        <w:t>.</w:t>
+      </w:r>
+    </w:p>
+    <w:p/>
+    <w:p>
+      <w:pPr>
+        <w:rPr>
+          <w:rFonts w:asciiTheme="majorHAnsi" w:eastAsiaTheme="majorEastAsia" w:hAnsiTheme="majorHAnsi" w:cstheme="majorBidi"/>
+          <w:b/>
+          <w:bCs/>
+          <w:color w:val="365F91" w:themeColor="accent1" w:themeShade="BF"/>
+          <w:sz w:val="28"/>
+          <w:szCs w:val="28"/>
+        </w:rPr>
+      </w:pPr>
+      <w:r>
+        <w:br w:type="page"/>
+      </w:r>
+    </w:p>
+    <w:p>
+      <w:pPr>
+        <w:pStyle w:val="Heading1"/>
+      </w:pPr>
+      <w:bookmarkStart w:id="39" w:name="_Toc68884081"/>
+      <w:r>
+        <w:t>Additional workfile objects</w:t>
+      </w:r>
+      <w:bookmarkEnd w:id="39"/>
+    </w:p>
+    <w:p>
+      <w:r>
+        <w:t xml:space="preserve">Apart from the </w:t>
+      </w:r>
+      <w:r>
+        <w:t>graphs</w:t>
+      </w:r>
+      <w:r>
+        <w:t xml:space="preserve">, </w:t>
+      </w:r>
+      <w:r>
+        <w:t xml:space="preserve">tables and spool </w:t>
+      </w:r>
+      <w:r>
+        <w:t>objects discussed in previous sections, the program can store also additional objects in the workfile. This section describes these objects.</w:t>
+      </w:r>
+      <w:r>
+        <w:t xml:space="preserve"> </w:t>
+      </w:r>
+      <w:r>
+        <w:t xml:space="preserve">Each object </w:t>
+      </w:r>
+    </w:p>
+    <w:p>
+      <w:pPr>
+        <w:pStyle w:val="Heading2"/>
+      </w:pPr>
+      <w:bookmarkStart w:id="40" w:name="_Toc68884082"/>
+      <w:r>
+        <w:t>Forecast</w:t>
+      </w:r>
+      <w:r>
+        <w:t xml:space="preserve"> objects</w:t>
+      </w:r>
+      <w:bookmarkEnd w:id="40"/>
+    </w:p>
+    <w:p>
+      <w:r>
+        <w:t xml:space="preserve">User can indicate that the forecasts created by the add-in should be stored, by setting ‘keep_forecasts=”t”’. If </w:t>
+      </w:r>
+      <w:r>
+        <w:t>this setting is used then the w</w:t>
+      </w:r>
+      <w:r>
+        <w:t>orkfile will include individual backtesting forecasts and individual scenario forecasts.</w:t>
+      </w:r>
+    </w:p>
+    <w:p>
+      <w:r>
+        <w:t xml:space="preserve">Individual </w:t>
+      </w:r>
+      <w:r>
+        <w:t xml:space="preserve">bactesting </w:t>
+      </w:r>
+      <w:r>
+        <w:t xml:space="preserve">forecasts are stored with following naming convention: </w:t>
+      </w:r>
+      <w:r>
+        <w:t>‘</w:t>
+      </w:r>
+      <w:r>
+        <w:t>{VAR</w:t>
+      </w:r>
+      <w:proofErr w:type="gramStart"/>
+      <w:r>
+        <w:t>}_</w:t>
+      </w:r>
+      <w:proofErr w:type="gramEnd"/>
+      <w:r>
+        <w:t>{TSTART}</w:t>
+      </w:r>
+      <w:r>
+        <w:t>’</w:t>
+      </w:r>
+      <w:r>
+        <w:t>. Therefore, f</w:t>
+      </w:r>
+      <w:r>
+        <w:t xml:space="preserve">orecast for variable </w:t>
+      </w:r>
+      <w:r>
+        <w:t>‘</w:t>
+      </w:r>
+      <w:r>
+        <w:t>IIR</w:t>
+      </w:r>
+      <w:r>
+        <w:t>’</w:t>
+      </w:r>
+      <w:r>
+        <w:t xml:space="preserve"> starting in 2005M02 (i.e. 2005M02 is the first month when forecast differs from observed history) is called </w:t>
+      </w:r>
+      <w:r>
+        <w:t>‘</w:t>
+      </w:r>
+      <w:r>
+        <w:t>IIR_F2005M02</w:t>
+      </w:r>
+      <w:r>
+        <w:t>’</w:t>
+      </w:r>
+      <w:r>
+        <w:t xml:space="preserve">. </w:t>
+      </w:r>
+    </w:p>
+    <w:p>
+      <w:r>
+        <w:t xml:space="preserve">Individual conditional scenario forecasts are </w:t>
+      </w:r>
+      <w:r>
+        <w:t>stored with following naming convention: {VAR</w:t>
+      </w:r>
+      <w:proofErr w:type="gramStart"/>
+      <w:r>
+        <w:t>}_</w:t>
+      </w:r>
+      <w:proofErr w:type="gramEnd"/>
+      <w:r>
+        <w:t>CSF{S}. Therefore, forecast for variable IIR for scenario SU will be stored as ‘IIR_CSFSU’.</w:t>
+      </w:r>
+    </w:p>
+    <w:p>
+      <w:r>
+        <w:t>The naming conventions are followed irrespective of whether the “IIR” is a stand-alone dependent variable, or if it is used in transformation.</w:t>
+      </w:r>
+    </w:p>
+    <w:p>
+      <w:pPr>
+        <w:pStyle w:val="Heading2"/>
+      </w:pPr>
+      <w:bookmarkStart w:id="41" w:name="_Toc68884083"/>
+      <w:r>
+        <w:t>Equations</w:t>
+      </w:r>
+      <w:bookmarkEnd w:id="41"/>
+    </w:p>
+    <w:p>
+      <w:r>
+        <w:t>User can indicate that the re-estimated equations created by the add-in should be stored by setting ‘</w:t>
+      </w:r>
+      <w:proofErr w:type="spellStart"/>
+      <w:r>
+        <w:t>keep_equations</w:t>
+      </w:r>
+      <w:proofErr w:type="spellEnd"/>
+      <w:r>
+        <w:t>=”t”’.</w:t>
+      </w:r>
+      <w:r>
+        <w:rPr>
+          <w:rStyle w:val="FootnoteReference"/>
+        </w:rPr>
+        <w:footnoteReference w:id="10"/>
+      </w:r>
+      <w:r>
         <w:t xml:space="preserve"> If this setting is used then the workfile will include individual equations used in the creating </w:t>
       </w:r>
       <w:proofErr w:type="spellStart"/>
@@ -14495,11 +14689,11 @@
       <w:pPr>
         <w:pStyle w:val="Heading2"/>
       </w:pPr>
-      <w:bookmarkStart w:id="40" w:name="_Toc66544782"/>
+      <w:bookmarkStart w:id="42" w:name="_Toc68884084"/>
       <w:r>
         <w:t>Settings objects</w:t>
       </w:r>
-      <w:bookmarkEnd w:id="40"/>
+      <w:bookmarkEnd w:id="42"/>
     </w:p>
     <w:p>
       <w:r>
@@ -15738,11 +15932,11 @@
       <w:pPr>
         <w:pStyle w:val="Heading2"/>
       </w:pPr>
-      <w:bookmarkStart w:id="41" w:name="_Toc66544783"/>
+      <w:bookmarkStart w:id="43" w:name="_Toc68884085"/>
       <w:r>
         <w:t>Information objects</w:t>
       </w:r>
-      <w:bookmarkEnd w:id="41"/>
+      <w:bookmarkEnd w:id="43"/>
     </w:p>
     <w:p>
       <w:r>
@@ -15995,14 +16189,14 @@
       <w:pPr>
         <w:pStyle w:val="Heading2"/>
       </w:pPr>
-      <w:bookmarkStart w:id="42" w:name="_Toc66544784"/>
+      <w:bookmarkStart w:id="44" w:name="_Toc68884086"/>
       <w:r>
         <w:t>I</w:t>
       </w:r>
       <w:r>
         <w:t>ntermediate objects</w:t>
       </w:r>
-      <w:bookmarkEnd w:id="42"/>
+      <w:bookmarkEnd w:id="44"/>
     </w:p>
     <w:p>
       <w:r>
@@ -16426,11 +16620,11 @@
       <w:pPr>
         <w:pStyle w:val="Heading1"/>
       </w:pPr>
-      <w:bookmarkStart w:id="43" w:name="_Toc66544785"/>
+      <w:bookmarkStart w:id="45" w:name="_Toc68884087"/>
       <w:r>
         <w:t>Appendix – Documentation of forecasting procedures</w:t>
       </w:r>
-      <w:bookmarkEnd w:id="43"/>
+      <w:bookmarkEnd w:id="45"/>
     </w:p>
     <w:p>
       <w:r>
@@ -16449,7 +16643,7 @@
       <w:pPr>
         <w:pStyle w:val="Heading2"/>
       </w:pPr>
-      <w:bookmarkStart w:id="44" w:name="_Toc66544786"/>
+      <w:bookmarkStart w:id="46" w:name="_Toc68884088"/>
       <w:proofErr w:type="spellStart"/>
       <w:r>
         <w:t>Backtest</w:t>
@@ -16458,7 +16652,7 @@
       <w:r>
         <w:t xml:space="preserve"> forecasting procedure</w:t>
       </w:r>
-      <w:bookmarkEnd w:id="44"/>
+      <w:bookmarkEnd w:id="46"/>
     </w:p>
     <w:p>
       <w:r>
@@ -17077,7 +17271,7 @@
         <w:rPr>
           <w:rStyle w:val="FootnoteReference"/>
         </w:rPr>
-        <w:footnoteReference w:id="10"/>
+        <w:footnoteReference w:id="11"/>
       </w:r>
       <w:r>
         <w:t xml:space="preserve"> the conditionality is something the user can influence by including equations/identities for additional independent variables through option ‘</w:t>
@@ -17236,7 +17430,7 @@
           <w:rStyle w:val="FootnoteReference"/>
           <w:rFonts w:eastAsiaTheme="minorEastAsia"/>
         </w:rPr>
-        <w:footnoteReference w:id="11"/>
+        <w:footnoteReference w:id="12"/>
       </w:r>
     </w:p>
     <w:p>
@@ -17354,7 +17548,7 @@
           <w:rStyle w:val="FootnoteReference"/>
           <w:rFonts w:eastAsiaTheme="minorEastAsia"/>
         </w:rPr>
-        <w:footnoteReference w:id="12"/>
+        <w:footnoteReference w:id="13"/>
       </w:r>
       <w:r>
         <w:rPr>
@@ -17683,7 +17877,7 @@
           <w:rStyle w:val="FootnoteReference"/>
           <w:rFonts w:eastAsiaTheme="minorEastAsia"/>
         </w:rPr>
-        <w:footnoteReference w:id="13"/>
+        <w:footnoteReference w:id="14"/>
       </w:r>
       <w:r>
         <w:rPr>
@@ -17804,7 +17998,7 @@
           <w:rStyle w:val="FootnoteReference"/>
           <w:rFonts w:eastAsiaTheme="minorEastAsia"/>
         </w:rPr>
-        <w:footnoteReference w:id="14"/>
+        <w:footnoteReference w:id="15"/>
       </w:r>
       <w:r>
         <w:rPr>
@@ -17853,7 +18047,7 @@
         <w:rPr>
           <w:rStyle w:val="FootnoteReference"/>
         </w:rPr>
-        <w:footnoteReference w:id="15"/>
+        <w:footnoteReference w:id="16"/>
       </w:r>
       <w:r>
         <w:t xml:space="preserve"> the add-in </w:t>
@@ -17882,15 +18076,6 @@
       </w:r>
       <w:r>
         <w:t>the constant unless the zero-variance variable has values equal to zero, in which case it eliminates that variable.</w:t>
-      </w:r>
-      <w:r>
-        <w:rPr>
-          <w:rStyle w:val="FootnoteReference"/>
-        </w:rPr>
-        <w:footnoteReference w:id="16"/>
-      </w:r>
-      <w:r>
-        <w:t xml:space="preserve"> In the second case it eliminates the variable that is second in the specification list. However, this approach does not cover all possible reasons for estimation crashes.</w:t>
       </w:r>
       <w:r>
         <w:rPr>
@@ -17899,21 +18084,7 @@
         <w:footnoteReference w:id="17"/>
       </w:r>
       <w:r>
-        <w:t xml:space="preserve"> Hence, the add-in offers second way to avoid such crashes preventing the remainder of the execution: user can specify that </w:t>
-      </w:r>
-      <w:r>
-        <w:t>estimation</w:t>
-      </w:r>
-      <w:r>
-        <w:t xml:space="preserve"> errors should be ignored (‘</w:t>
-      </w:r>
-      <w:proofErr w:type="spellStart"/>
-      <w:r>
-        <w:t>ignore_errors</w:t>
-      </w:r>
-      <w:proofErr w:type="spellEnd"/>
-      <w:r>
-        <w:t>=”t”‘) in which case the add-in will use last re-estimated equation when equation was not successfully estimated on current sample.</w:t>
+        <w:t xml:space="preserve"> In the second case it eliminates the variable that is second in the specification list. However, this approach does not cover all possible reasons for estimation crashes.</w:t>
       </w:r>
       <w:r>
         <w:rPr>
@@ -17922,6 +18093,29 @@
         <w:footnoteReference w:id="18"/>
       </w:r>
       <w:r>
+        <w:t xml:space="preserve"> Hence, the add-in offers second way to avoid such crashes preventing the remainder of the execution: user can specify that </w:t>
+      </w:r>
+      <w:r>
+        <w:t>estimation</w:t>
+      </w:r>
+      <w:r>
+        <w:t xml:space="preserve"> errors should be ignored (‘</w:t>
+      </w:r>
+      <w:proofErr w:type="spellStart"/>
+      <w:r>
+        <w:t>ignore_errors</w:t>
+      </w:r>
+      <w:proofErr w:type="spellEnd"/>
+      <w:r>
+        <w:t>=”t”‘) in which case the add-in will use last re-estimated equation when equation was not successfully estimated on current sample.</w:t>
+      </w:r>
+      <w:r>
+        <w:rPr>
+          <w:rStyle w:val="FootnoteReference"/>
+        </w:rPr>
+        <w:footnoteReference w:id="19"/>
+      </w:r>
+      <w:r>
         <w:t xml:space="preserve"> </w:t>
       </w:r>
     </w:p>
@@ -17929,11 +18123,11 @@
       <w:pPr>
         <w:pStyle w:val="Heading2"/>
       </w:pPr>
-      <w:bookmarkStart w:id="45" w:name="_Toc66544787"/>
+      <w:bookmarkStart w:id="47" w:name="_Toc68884089"/>
       <w:r>
         <w:t>Conditional scenario forecast procedure</w:t>
       </w:r>
-      <w:bookmarkEnd w:id="45"/>
+      <w:bookmarkEnd w:id="47"/>
     </w:p>
     <w:p>
       <w:r>
@@ -18021,7 +18215,7 @@
         <w:rPr>
           <w:rStyle w:val="FootnoteReference"/>
         </w:rPr>
-        <w:footnoteReference w:id="19"/>
+        <w:footnoteReference w:id="20"/>
       </w:r>
       <w:r>
         <w:t xml:space="preserve"> Therefore, the scenario forecasts for the base variable are conditional in that they are made based on scenario values of independent variables. Again, the user can control the degree of conditionality by including equations/identities for additional variables. </w:t>
@@ -18281,13 +18475,7 @@
         <w:t>conditional</w:t>
       </w:r>
       <w:r>
-        <w:t xml:space="preserve"> on actual scenario values o</w:t>
-      </w:r>
-      <w:r>
-        <w:t>f independent variables.</w:t>
-      </w:r>
-      <w:r>
-        <w:t xml:space="preserve"> See appendix for more detailed discussion.</w:t>
+        <w:t xml:space="preserve"> on actual scenario values of independent variables. See appendix for more detailed discussion.</w:t>
       </w:r>
     </w:p>
   </w:footnote>
@@ -18303,10 +18491,71 @@
         <w:footnoteRef/>
       </w:r>
       <w:r>
-        <w:t xml:space="preserve"> </w:t>
-      </w:r>
-      <w:r>
-        <w:t>This is applicable only forecasts are created out of sample; otherwise only the original equation is used for creating forecasts.</w:t>
+        <w:t xml:space="preserve"> The difference between independent variable and </w:t>
+      </w:r>
+      <w:proofErr w:type="spellStart"/>
+      <w:r>
+        <w:t>regressor</w:t>
+      </w:r>
+      <w:proofErr w:type="spellEnd"/>
+      <w:r>
+        <w:t xml:space="preserve"> is that </w:t>
+      </w:r>
+      <w:proofErr w:type="spellStart"/>
+      <w:r>
+        <w:t>regressor</w:t>
+      </w:r>
+      <w:proofErr w:type="spellEnd"/>
+      <w:r>
+        <w:t xml:space="preserve"> can be transformation of multiple independent </w:t>
+      </w:r>
+      <w:proofErr w:type="spellStart"/>
+      <w:r>
+        <w:t>varaibles</w:t>
+      </w:r>
+      <w:proofErr w:type="spellEnd"/>
+      <w:r>
+        <w:t>, e.g. in equation y=</w:t>
+      </w:r>
+      <w:proofErr w:type="spellStart"/>
+      <w:r>
+        <w:t>a+b</w:t>
+      </w:r>
+      <w:proofErr w:type="spellEnd"/>
+      <w:r>
+        <w:t xml:space="preserve">*x/z, there are two independent variables x and z, and one </w:t>
+      </w:r>
+      <w:proofErr w:type="spellStart"/>
+      <w:r>
+        <w:t>rergressor</w:t>
+      </w:r>
+      <w:proofErr w:type="spellEnd"/>
+      <w:r>
+        <w:t xml:space="preserve"> x/z. Of course, in many situations independent variables and </w:t>
+      </w:r>
+      <w:proofErr w:type="spellStart"/>
+      <w:r>
+        <w:t>regressors</w:t>
+      </w:r>
+      <w:proofErr w:type="spellEnd"/>
+      <w:r>
+        <w:t xml:space="preserve"> coincide, in which </w:t>
+      </w:r>
+      <w:proofErr w:type="gramStart"/>
+      <w:r>
+        <w:t>case  the</w:t>
+      </w:r>
+      <w:proofErr w:type="gramEnd"/>
+      <w:r>
+        <w:t xml:space="preserve"> graphs will be </w:t>
+      </w:r>
+      <w:proofErr w:type="spellStart"/>
+      <w:r>
+        <w:t>indentical</w:t>
+      </w:r>
+      <w:proofErr w:type="spellEnd"/>
+      <w:r>
+        <w:t>.</w:t>
       </w:r>
     </w:p>
   </w:footnote>
@@ -18322,11 +18571,30 @@
         <w:footnoteRef/>
       </w:r>
       <w:r>
-        <w:t xml:space="preserve"> Of course, in most but not all cases the user can deal with this limitation on the forecasting of base variable by changing the dependent variable from explicit to implicit, i.e. replacing the transformed base variable with new variable equivalent to the transformed variable.</w:t>
+        <w:t xml:space="preserve"> </w:t>
+      </w:r>
+      <w:r>
+        <w:t>This is applicable only forecasts are created out of sample; otherwise only the original equation is used for creating forecasts.</w:t>
       </w:r>
     </w:p>
   </w:footnote>
   <w:footnote w:id="11">
+    <w:p>
+      <w:pPr>
+        <w:pStyle w:val="FootnoteText"/>
+      </w:pPr>
+      <w:r>
+        <w:rPr>
+          <w:rStyle w:val="FootnoteReference"/>
+        </w:rPr>
+        <w:footnoteRef/>
+      </w:r>
+      <w:r>
+        <w:t xml:space="preserve"> Of course, in most but not all cases the user can deal with this limitation on the forecasting of base variable by changing the dependent variable from explicit to implicit, i.e. replacing the transformed base variable with new variable equivalent to the transformed variable.</w:t>
+      </w:r>
+    </w:p>
+  </w:footnote>
+  <w:footnote w:id="12">
     <w:p>
       <w:pPr>
         <w:pStyle w:val="FootnoteText"/>
@@ -18418,7 +18686,7 @@
       </w:r>
     </w:p>
   </w:footnote>
-  <w:footnote w:id="12">
+  <w:footnote w:id="13">
     <w:p>
       <w:pPr>
         <w:pStyle w:val="FootnoteText"/>
@@ -18472,14 +18740,11 @@
       </w:r>
       <w:proofErr w:type="spellEnd"/>
       <w:r>
-        <w:t xml:space="preserve"> end will correspond to starting and ending date of estimation. The reason why the estimation start is treated as lower bound is because presumably by adjusting the estimation start date the modeler is indicating that </w:t>
-      </w:r>
-      <w:r>
-        <w:t xml:space="preserve">the model does not apply to the period before. Since this argument does not apply to estimation end, it is not treated the same. </w:t>
+        <w:t xml:space="preserve"> end will correspond to starting and ending date of estimation. The reason why the estimation start is treated as lower bound is because presumably by adjusting the estimation start date the modeler is indicating that the model does not apply to the period before. Since this argument does not apply to estimation end, it is not treated the same. </w:t>
       </w:r>
     </w:p>
   </w:footnote>
-  <w:footnote w:id="13">
+  <w:footnote w:id="14">
     <w:p>
       <w:pPr>
         <w:pStyle w:val="FootnoteText"/>
@@ -18509,14 +18774,11 @@
         <w:t>rolling</w:t>
       </w:r>
       <w:r>
-        <w:t xml:space="preserve"> forecast. In rolling re-estimation/forecasting the estimation window is being kept at fixed size specified by the user</w:t>
-      </w:r>
-      <w:r>
-        <w:t>.</w:t>
+        <w:t xml:space="preserve"> forecast. In rolling re-estimation/forecasting the estimation window is being kept at fixed size specified by the user.</w:t>
       </w:r>
     </w:p>
   </w:footnote>
-  <w:footnote w:id="14">
+  <w:footnote w:id="15">
     <w:p>
       <w:pPr>
         <w:pStyle w:val="FootnoteText"/>
@@ -18532,7 +18794,7 @@
       </w:r>
     </w:p>
   </w:footnote>
-  <w:footnote w:id="15">
+  <w:footnote w:id="16">
     <w:p>
       <w:pPr>
         <w:pStyle w:val="FootnoteText"/>
@@ -18556,7 +18818,7 @@
       </w:r>
     </w:p>
   </w:footnote>
-  <w:footnote w:id="16">
+  <w:footnote w:id="17">
     <w:p>
       <w:pPr>
         <w:pStyle w:val="FootnoteText"/>
@@ -18572,7 +18834,7 @@
       </w:r>
     </w:p>
   </w:footnote>
-  <w:footnote w:id="17">
+  <w:footnote w:id="18">
     <w:p>
       <w:pPr>
         <w:pStyle w:val="FootnoteText"/>
@@ -18612,7 +18874,7 @@
       </w:r>
     </w:p>
   </w:footnote>
-  <w:footnote w:id="18">
+  <w:footnote w:id="19">
     <w:p>
       <w:pPr>
         <w:pStyle w:val="FootnoteText"/>
@@ -18624,10 +18886,7 @@
         <w:footnoteRef/>
       </w:r>
       <w:r>
-        <w:t xml:space="preserve"> Note that this allows user to ignore </w:t>
-      </w:r>
-      <w:r>
-        <w:t xml:space="preserve">only errors that can be ignored by Eviews itself. For example, in BREAKLS estimation method Eviews stops whenever </w:t>
+        <w:t xml:space="preserve"> Note that this allows user to ignore only errors that can be ignored by Eviews itself. For example, in BREAKLS estimation method Eviews stops whenever </w:t>
       </w:r>
       <w:proofErr w:type="spellStart"/>
       <w:r>
@@ -18639,7 +18898,7 @@
       </w:r>
     </w:p>
   </w:footnote>
-  <w:footnote w:id="19">
+  <w:footnote w:id="20">
     <w:p>
       <w:pPr>
         <w:pStyle w:val="FootnoteText"/>
@@ -18651,10 +18910,7 @@
         <w:footnoteRef/>
       </w:r>
       <w:r>
-        <w:t xml:space="preserve"> If the scenario forecasts are not available for given variable and scenario then the no-scenario forecast is used instead.</w:t>
-      </w:r>
-      <w:r>
-        <w:t xml:space="preserve"> To see which values have been used for each variable either consult the scenario in the model object or check the string ‘</w:t>
+        <w:t xml:space="preserve"> If the scenario forecasts are not available for given variable and scenario then the no-scenario forecast is used instead. To see which values have been used for each variable either consult the scenario in the model object or check the string ‘</w:t>
       </w:r>
       <w:proofErr w:type="spellStart"/>
       <w:r>

</xml_diff>

<commit_message>
Adding naming options for spool and report.
</commit_message>
<xml_diff>
--- a/Documentation/Outputs for SpecEval add-in.docx
+++ b/Documentation/Outputs for SpecEval add-in.docx
@@ -2030,12 +2030,7 @@
           </w:tcPr>
           <w:p>
             <w:r>
-              <w:t>Graph with decomposition of</w:t>
-            </w:r>
-            <w:bookmarkStart w:id="1" w:name="_GoBack"/>
-            <w:bookmarkEnd w:id="1"/>
-            <w:r>
-              <w:t xml:space="preserve"> sub-sample forecast </w:t>
+              <w:t xml:space="preserve">Graph with decomposition of sub-sample forecast </w:t>
             </w:r>
           </w:p>
         </w:tc>
@@ -2443,11 +2438,11 @@
         <w:pStyle w:val="Heading1"/>
         <w:jc w:val="both"/>
       </w:pPr>
-      <w:bookmarkStart w:id="2" w:name="_Toc68884071"/>
+      <w:bookmarkStart w:id="1" w:name="_Toc68884071"/>
       <w:r>
         <w:t>Spools with all results</w:t>
       </w:r>
-      <w:bookmarkEnd w:id="2"/>
+      <w:bookmarkEnd w:id="1"/>
     </w:p>
     <w:p>
       <w:pPr>
@@ -2640,11 +2635,11 @@
         <w:pStyle w:val="Heading1"/>
         <w:jc w:val="both"/>
       </w:pPr>
-      <w:bookmarkStart w:id="3" w:name="_Toc68884072"/>
+      <w:bookmarkStart w:id="2" w:name="_Toc68884072"/>
       <w:r>
         <w:t>Regression information</w:t>
       </w:r>
-      <w:bookmarkEnd w:id="3"/>
+      <w:bookmarkEnd w:id="2"/>
     </w:p>
     <w:p>
       <w:pPr>
@@ -2857,34 +2852,47 @@
         <w:pStyle w:val="Caption"/>
         <w:keepNext/>
       </w:pPr>
-      <w:bookmarkStart w:id="4" w:name="_Ref66289616"/>
-      <w:bookmarkStart w:id="5" w:name="_Ref66289556"/>
+      <w:bookmarkStart w:id="3" w:name="_Ref66289616"/>
+      <w:bookmarkStart w:id="4" w:name="_Ref66289556"/>
       <w:r>
         <w:t xml:space="preserve">Table </w:t>
       </w:r>
-      <w:fldSimple w:instr=" SEQ Table \* ARABIC ">
-        <w:r>
-          <w:rPr>
-            <w:noProof/>
-          </w:rPr>
-          <w:t>1</w:t>
-        </w:r>
-      </w:fldSimple>
-      <w:bookmarkStart w:id="6" w:name="_Ref66289636"/>
+      <w:r>
+        <w:fldChar w:fldCharType="begin"/>
+      </w:r>
+      <w:r>
+        <w:instrText xml:space="preserve"> SEQ Table \* ARABIC </w:instrText>
+      </w:r>
+      <w:r>
+        <w:fldChar w:fldCharType="separate"/>
+      </w:r>
+      <w:r>
+        <w:rPr>
+          <w:noProof/>
+        </w:rPr>
+        <w:t>1</w:t>
+      </w:r>
+      <w:r>
+        <w:rPr>
+          <w:noProof/>
+        </w:rPr>
+        <w:fldChar w:fldCharType="end"/>
+      </w:r>
+      <w:bookmarkStart w:id="5" w:name="_Ref66289636"/>
+      <w:bookmarkEnd w:id="3"/>
+      <w:r>
+        <w:t>:</w:t>
+      </w:r>
+      <w:r>
+        <w:t xml:space="preserve"> </w:t>
+      </w:r>
+      <w:bookmarkStart w:id="6" w:name="_Ref66289969"/>
+      <w:r>
+        <w:t>Regression output</w:t>
+      </w:r>
       <w:bookmarkEnd w:id="4"/>
-      <w:r>
-        <w:t>:</w:t>
-      </w:r>
-      <w:r>
-        <w:t xml:space="preserve"> </w:t>
-      </w:r>
-      <w:bookmarkStart w:id="7" w:name="_Ref66289969"/>
-      <w:r>
-        <w:t>Regression output</w:t>
-      </w:r>
       <w:bookmarkEnd w:id="5"/>
       <w:bookmarkEnd w:id="6"/>
-      <w:bookmarkEnd w:id="7"/>
     </w:p>
     <w:tbl>
       <w:tblPr>
@@ -7580,19 +7588,32 @@
         <w:pStyle w:val="Caption"/>
         <w:keepNext/>
       </w:pPr>
-      <w:bookmarkStart w:id="8" w:name="_Ref66291791"/>
+      <w:bookmarkStart w:id="7" w:name="_Ref66291791"/>
       <w:r>
         <w:t xml:space="preserve">Figure </w:t>
       </w:r>
-      <w:fldSimple w:instr=" SEQ Figure \* ARABIC ">
-        <w:r>
-          <w:rPr>
-            <w:noProof/>
-          </w:rPr>
-          <w:t>1</w:t>
-        </w:r>
-      </w:fldSimple>
-      <w:bookmarkEnd w:id="8"/>
+      <w:r>
+        <w:fldChar w:fldCharType="begin"/>
+      </w:r>
+      <w:r>
+        <w:instrText xml:space="preserve"> SEQ Figure \* ARABIC </w:instrText>
+      </w:r>
+      <w:r>
+        <w:fldChar w:fldCharType="separate"/>
+      </w:r>
+      <w:r>
+        <w:rPr>
+          <w:noProof/>
+        </w:rPr>
+        <w:t>1</w:t>
+      </w:r>
+      <w:r>
+        <w:rPr>
+          <w:noProof/>
+        </w:rPr>
+        <w:fldChar w:fldCharType="end"/>
+      </w:r>
+      <w:bookmarkEnd w:id="7"/>
       <w:r>
         <w:t>:</w:t>
       </w:r>
@@ -7602,14 +7623,14 @@
         </w:rPr>
         <w:t xml:space="preserve"> </w:t>
       </w:r>
-      <w:bookmarkStart w:id="9" w:name="_Ref66290138"/>
+      <w:bookmarkStart w:id="8" w:name="_Ref66290138"/>
       <w:r>
         <w:rPr>
           <w:noProof/>
         </w:rPr>
         <w:t>Coefficient stability graph</w:t>
       </w:r>
-      <w:bookmarkEnd w:id="9"/>
+      <w:bookmarkEnd w:id="8"/>
     </w:p>
     <w:p>
       <w:pPr>
@@ -7726,27 +7747,40 @@
         <w:pStyle w:val="Caption"/>
         <w:keepNext/>
       </w:pPr>
-      <w:bookmarkStart w:id="10" w:name="_Ref66291822"/>
+      <w:bookmarkStart w:id="9" w:name="_Ref66291822"/>
       <w:r>
         <w:t xml:space="preserve">Figure </w:t>
       </w:r>
-      <w:fldSimple w:instr=" SEQ Figure \* ARABIC ">
-        <w:r>
-          <w:rPr>
-            <w:noProof/>
-          </w:rPr>
-          <w:t>2</w:t>
-        </w:r>
-      </w:fldSimple>
-      <w:bookmarkStart w:id="11" w:name="_Ref66290150"/>
+      <w:r>
+        <w:fldChar w:fldCharType="begin"/>
+      </w:r>
+      <w:r>
+        <w:instrText xml:space="preserve"> SEQ Figure \* ARABIC </w:instrText>
+      </w:r>
+      <w:r>
+        <w:fldChar w:fldCharType="separate"/>
+      </w:r>
+      <w:r>
+        <w:rPr>
+          <w:noProof/>
+        </w:rPr>
+        <w:t>2</w:t>
+      </w:r>
+      <w:r>
+        <w:rPr>
+          <w:noProof/>
+        </w:rPr>
+        <w:fldChar w:fldCharType="end"/>
+      </w:r>
+      <w:bookmarkStart w:id="10" w:name="_Ref66290150"/>
+      <w:bookmarkEnd w:id="9"/>
+      <w:r>
+        <w:t xml:space="preserve">: </w:t>
+      </w:r>
+      <w:r>
+        <w:t>Model stability graph</w:t>
+      </w:r>
       <w:bookmarkEnd w:id="10"/>
-      <w:r>
-        <w:t xml:space="preserve">: </w:t>
-      </w:r>
-      <w:r>
-        <w:t>Model stability graph</w:t>
-      </w:r>
-      <w:bookmarkEnd w:id="11"/>
     </w:p>
     <w:p>
       <w:pPr>
@@ -7813,11 +7847,11 @@
       <w:r>
         <w:br w:type="page"/>
       </w:r>
-      <w:bookmarkStart w:id="12" w:name="_Toc68884073"/>
+      <w:bookmarkStart w:id="11" w:name="_Toc68884073"/>
       <w:r>
         <w:t>Performance metrics</w:t>
       </w:r>
-      <w:bookmarkEnd w:id="12"/>
+      <w:bookmarkEnd w:id="11"/>
     </w:p>
     <w:p>
       <w:pPr>
@@ -7901,27 +7935,40 @@
         <w:pStyle w:val="Caption"/>
         <w:keepNext/>
       </w:pPr>
-      <w:bookmarkStart w:id="13" w:name="_Ref66291866"/>
+      <w:bookmarkStart w:id="12" w:name="_Ref66291866"/>
       <w:r>
         <w:t xml:space="preserve">Table </w:t>
       </w:r>
-      <w:fldSimple w:instr=" SEQ Table \* ARABIC ">
-        <w:r>
-          <w:rPr>
-            <w:noProof/>
-          </w:rPr>
-          <w:t>2</w:t>
-        </w:r>
-      </w:fldSimple>
+      <w:r>
+        <w:fldChar w:fldCharType="begin"/>
+      </w:r>
+      <w:r>
+        <w:instrText xml:space="preserve"> SEQ Table \* ARABIC </w:instrText>
+      </w:r>
+      <w:r>
+        <w:fldChar w:fldCharType="separate"/>
+      </w:r>
+      <w:r>
+        <w:rPr>
+          <w:noProof/>
+        </w:rPr>
+        <w:t>2</w:t>
+      </w:r>
+      <w:r>
+        <w:rPr>
+          <w:noProof/>
+        </w:rPr>
+        <w:fldChar w:fldCharType="end"/>
+      </w:r>
+      <w:bookmarkEnd w:id="12"/>
+      <w:r>
+        <w:t xml:space="preserve">: </w:t>
+      </w:r>
+      <w:bookmarkStart w:id="13" w:name="_Ref66290493"/>
+      <w:r>
+        <w:t>Performance metrics table</w:t>
+      </w:r>
       <w:bookmarkEnd w:id="13"/>
-      <w:r>
-        <w:t xml:space="preserve">: </w:t>
-      </w:r>
-      <w:bookmarkStart w:id="14" w:name="_Ref66290493"/>
-      <w:r>
-        <w:t>Performance metrics table</w:t>
-      </w:r>
-      <w:bookmarkEnd w:id="14"/>
     </w:p>
     <w:tbl>
       <w:tblPr>
@@ -11260,27 +11307,40 @@
         <w:pStyle w:val="Caption"/>
         <w:keepNext/>
       </w:pPr>
-      <w:bookmarkStart w:id="15" w:name="_Ref66291921"/>
+      <w:bookmarkStart w:id="14" w:name="_Ref66291921"/>
       <w:r>
         <w:t xml:space="preserve">Table </w:t>
       </w:r>
-      <w:fldSimple w:instr=" SEQ Table \* ARABIC ">
-        <w:r>
-          <w:rPr>
-            <w:noProof/>
-          </w:rPr>
-          <w:t>3</w:t>
-        </w:r>
-      </w:fldSimple>
+      <w:r>
+        <w:fldChar w:fldCharType="begin"/>
+      </w:r>
+      <w:r>
+        <w:instrText xml:space="preserve"> SEQ Table \* ARABIC </w:instrText>
+      </w:r>
+      <w:r>
+        <w:fldChar w:fldCharType="separate"/>
+      </w:r>
+      <w:r>
+        <w:rPr>
+          <w:noProof/>
+        </w:rPr>
+        <w:t>3</w:t>
+      </w:r>
+      <w:r>
+        <w:rPr>
+          <w:noProof/>
+        </w:rPr>
+        <w:fldChar w:fldCharType="end"/>
+      </w:r>
+      <w:bookmarkEnd w:id="14"/>
+      <w:r>
+        <w:t xml:space="preserve">: </w:t>
+      </w:r>
+      <w:bookmarkStart w:id="15" w:name="_Ref66290640"/>
+      <w:r>
+        <w:t>Performance metrics table (multiple specifications)</w:t>
+      </w:r>
       <w:bookmarkEnd w:id="15"/>
-      <w:r>
-        <w:t xml:space="preserve">: </w:t>
-      </w:r>
-      <w:bookmarkStart w:id="16" w:name="_Ref66290640"/>
-      <w:r>
-        <w:t>Performance metrics table (multiple specifications)</w:t>
-      </w:r>
-      <w:bookmarkEnd w:id="16"/>
     </w:p>
     <w:tbl>
       <w:tblPr>
@@ -12704,11 +12764,11 @@
         <w:pStyle w:val="Heading1"/>
         <w:jc w:val="both"/>
       </w:pPr>
-      <w:bookmarkStart w:id="17" w:name="_Toc68884074"/>
+      <w:bookmarkStart w:id="16" w:name="_Toc68884074"/>
       <w:r>
         <w:t>Forecast graphs</w:t>
       </w:r>
-      <w:bookmarkEnd w:id="17"/>
+      <w:bookmarkEnd w:id="16"/>
     </w:p>
     <w:p>
       <w:pPr>
@@ -12828,22 +12888,35 @@
       <w:r>
         <w:t xml:space="preserve">Figure </w:t>
       </w:r>
-      <w:fldSimple w:instr=" SEQ Figure \* ARABIC ">
-        <w:r>
-          <w:rPr>
-            <w:noProof/>
-          </w:rPr>
-          <w:t>3</w:t>
-        </w:r>
-      </w:fldSimple>
+      <w:r>
+        <w:fldChar w:fldCharType="begin"/>
+      </w:r>
+      <w:r>
+        <w:instrText xml:space="preserve"> SEQ Figure \* ARABIC </w:instrText>
+      </w:r>
+      <w:r>
+        <w:fldChar w:fldCharType="separate"/>
+      </w:r>
+      <w:r>
+        <w:rPr>
+          <w:noProof/>
+        </w:rPr>
+        <w:t>3</w:t>
+      </w:r>
+      <w:r>
+        <w:rPr>
+          <w:noProof/>
+        </w:rPr>
+        <w:fldChar w:fldCharType="end"/>
+      </w:r>
       <w:r>
         <w:t xml:space="preserve">: </w:t>
       </w:r>
-      <w:bookmarkStart w:id="18" w:name="_Ref66290994"/>
+      <w:bookmarkStart w:id="17" w:name="_Ref66290994"/>
       <w:r>
         <w:t>Forecast summary graph</w:t>
       </w:r>
-      <w:bookmarkEnd w:id="18"/>
+      <w:bookmarkEnd w:id="17"/>
     </w:p>
     <w:p>
       <w:pPr>
@@ -12976,27 +13049,40 @@
         <w:pStyle w:val="Caption"/>
         <w:keepNext/>
       </w:pPr>
-      <w:bookmarkStart w:id="19" w:name="_Ref66292017"/>
+      <w:bookmarkStart w:id="18" w:name="_Ref66292017"/>
       <w:r>
         <w:t xml:space="preserve">Figure </w:t>
       </w:r>
-      <w:fldSimple w:instr=" SEQ Figure \* ARABIC ">
-        <w:r>
-          <w:rPr>
-            <w:noProof/>
-          </w:rPr>
-          <w:t>4</w:t>
-        </w:r>
-      </w:fldSimple>
+      <w:r>
+        <w:fldChar w:fldCharType="begin"/>
+      </w:r>
+      <w:r>
+        <w:instrText xml:space="preserve"> SEQ Figure \* ARABIC </w:instrText>
+      </w:r>
+      <w:r>
+        <w:fldChar w:fldCharType="separate"/>
+      </w:r>
+      <w:r>
+        <w:rPr>
+          <w:noProof/>
+        </w:rPr>
+        <w:t>4</w:t>
+      </w:r>
+      <w:r>
+        <w:rPr>
+          <w:noProof/>
+        </w:rPr>
+        <w:fldChar w:fldCharType="end"/>
+      </w:r>
+      <w:bookmarkEnd w:id="18"/>
+      <w:r>
+        <w:t xml:space="preserve">: </w:t>
+      </w:r>
+      <w:bookmarkStart w:id="19" w:name="_Ref66291001"/>
+      <w:r>
+        <w:t>Sub-sample forecast graph</w:t>
+      </w:r>
       <w:bookmarkEnd w:id="19"/>
-      <w:r>
-        <w:t xml:space="preserve">: </w:t>
-      </w:r>
-      <w:bookmarkStart w:id="20" w:name="_Ref66291001"/>
-      <w:r>
-        <w:t>Sub-sample forecast graph</w:t>
-      </w:r>
-      <w:bookmarkEnd w:id="20"/>
     </w:p>
     <w:p>
       <w:pPr>
@@ -13102,22 +13188,35 @@
       <w:r>
         <w:t xml:space="preserve">Figure </w:t>
       </w:r>
-      <w:fldSimple w:instr=" SEQ Figure \* ARABIC ">
-        <w:r>
-          <w:rPr>
-            <w:noProof/>
-          </w:rPr>
-          <w:t>5</w:t>
-        </w:r>
-      </w:fldSimple>
+      <w:r>
+        <w:fldChar w:fldCharType="begin"/>
+      </w:r>
+      <w:r>
+        <w:instrText xml:space="preserve"> SEQ Figure \* ARABIC </w:instrText>
+      </w:r>
+      <w:r>
+        <w:fldChar w:fldCharType="separate"/>
+      </w:r>
+      <w:r>
+        <w:rPr>
+          <w:noProof/>
+        </w:rPr>
+        <w:t>5</w:t>
+      </w:r>
+      <w:r>
+        <w:rPr>
+          <w:noProof/>
+        </w:rPr>
+        <w:fldChar w:fldCharType="end"/>
+      </w:r>
       <w:r>
         <w:t xml:space="preserve">: </w:t>
       </w:r>
-      <w:bookmarkStart w:id="21" w:name="_Ref66291006"/>
+      <w:bookmarkStart w:id="20" w:name="_Ref66291006"/>
       <w:r>
         <w:t>Subsample forecast decomposition graph</w:t>
       </w:r>
-      <w:bookmarkEnd w:id="21"/>
+      <w:bookmarkEnd w:id="20"/>
     </w:p>
     <w:p>
       <w:pPr>
@@ -13209,11 +13308,11 @@
         <w:pStyle w:val="Heading1"/>
         <w:jc w:val="both"/>
       </w:pPr>
-      <w:bookmarkStart w:id="22" w:name="_Toc68884075"/>
+      <w:bookmarkStart w:id="21" w:name="_Toc68884075"/>
       <w:r>
         <w:t>Bias graphs</w:t>
       </w:r>
-      <w:bookmarkEnd w:id="22"/>
+      <w:bookmarkEnd w:id="21"/>
     </w:p>
     <w:p>
       <w:pPr>
@@ -13313,27 +13412,40 @@
         <w:pStyle w:val="Caption"/>
         <w:keepNext/>
       </w:pPr>
-      <w:bookmarkStart w:id="23" w:name="_Ref66292089"/>
+      <w:bookmarkStart w:id="22" w:name="_Ref66292089"/>
       <w:r>
         <w:t xml:space="preserve">Figure </w:t>
       </w:r>
-      <w:fldSimple w:instr=" SEQ Figure \* ARABIC ">
-        <w:r>
-          <w:rPr>
-            <w:noProof/>
-          </w:rPr>
-          <w:t>6</w:t>
-        </w:r>
-      </w:fldSimple>
+      <w:r>
+        <w:fldChar w:fldCharType="begin"/>
+      </w:r>
+      <w:r>
+        <w:instrText xml:space="preserve"> SEQ Figure \* ARABIC </w:instrText>
+      </w:r>
+      <w:r>
+        <w:fldChar w:fldCharType="separate"/>
+      </w:r>
+      <w:r>
+        <w:rPr>
+          <w:noProof/>
+        </w:rPr>
+        <w:t>6</w:t>
+      </w:r>
+      <w:r>
+        <w:rPr>
+          <w:noProof/>
+        </w:rPr>
+        <w:fldChar w:fldCharType="end"/>
+      </w:r>
+      <w:bookmarkEnd w:id="22"/>
+      <w:r>
+        <w:t xml:space="preserve">: </w:t>
+      </w:r>
+      <w:bookmarkStart w:id="23" w:name="_Ref66291011"/>
+      <w:r>
+        <w:t>Forecast bias graph</w:t>
+      </w:r>
       <w:bookmarkEnd w:id="23"/>
-      <w:r>
-        <w:t xml:space="preserve">: </w:t>
-      </w:r>
-      <w:bookmarkStart w:id="24" w:name="_Ref66291011"/>
-      <w:r>
-        <w:t>Forecast bias graph</w:t>
-      </w:r>
-      <w:bookmarkEnd w:id="24"/>
     </w:p>
     <w:p>
       <w:pPr>
@@ -13427,11 +13539,11 @@
         <w:pStyle w:val="Heading1"/>
         <w:jc w:val="both"/>
       </w:pPr>
-      <w:bookmarkStart w:id="25" w:name="_Toc68884076"/>
+      <w:bookmarkStart w:id="24" w:name="_Toc68884076"/>
       <w:r>
         <w:t>Scenario graphs</w:t>
       </w:r>
-      <w:bookmarkEnd w:id="25"/>
+      <w:bookmarkEnd w:id="24"/>
     </w:p>
     <w:p>
       <w:pPr>
@@ -13493,14 +13605,14 @@
         <w:pStyle w:val="Heading2"/>
         <w:jc w:val="both"/>
       </w:pPr>
-      <w:bookmarkStart w:id="26" w:name="_Toc68884077"/>
+      <w:bookmarkStart w:id="25" w:name="_Toc68884077"/>
       <w:r>
         <w:t>Single specification f</w:t>
       </w:r>
       <w:r>
         <w:t>orecast graphs</w:t>
       </w:r>
-      <w:bookmarkEnd w:id="26"/>
+      <w:bookmarkEnd w:id="25"/>
     </w:p>
     <w:p>
       <w:pPr>
@@ -13665,27 +13777,40 @@
         <w:pStyle w:val="Caption"/>
         <w:keepNext/>
       </w:pPr>
-      <w:bookmarkStart w:id="27" w:name="_Ref66292157"/>
+      <w:bookmarkStart w:id="26" w:name="_Ref66292157"/>
       <w:r>
         <w:t xml:space="preserve">Figure </w:t>
       </w:r>
-      <w:fldSimple w:instr=" SEQ Figure \* ARABIC ">
-        <w:r>
-          <w:rPr>
-            <w:noProof/>
-          </w:rPr>
-          <w:t>7</w:t>
-        </w:r>
-      </w:fldSimple>
+      <w:r>
+        <w:fldChar w:fldCharType="begin"/>
+      </w:r>
+      <w:r>
+        <w:instrText xml:space="preserve"> SEQ Figure \* ARABIC </w:instrText>
+      </w:r>
+      <w:r>
+        <w:fldChar w:fldCharType="separate"/>
+      </w:r>
+      <w:r>
+        <w:rPr>
+          <w:noProof/>
+        </w:rPr>
+        <w:t>7</w:t>
+      </w:r>
+      <w:r>
+        <w:rPr>
+          <w:noProof/>
+        </w:rPr>
+        <w:fldChar w:fldCharType="end"/>
+      </w:r>
+      <w:bookmarkEnd w:id="26"/>
+      <w:r>
+        <w:t xml:space="preserve">: </w:t>
+      </w:r>
+      <w:bookmarkStart w:id="27" w:name="_Ref66291016"/>
+      <w:r>
+        <w:t>Individual conditional scenario forecast graph (level)</w:t>
+      </w:r>
       <w:bookmarkEnd w:id="27"/>
-      <w:r>
-        <w:t xml:space="preserve">: </w:t>
-      </w:r>
-      <w:bookmarkStart w:id="28" w:name="_Ref66291016"/>
-      <w:r>
-        <w:t>Individual conditional scenario forecast graph (level)</w:t>
-      </w:r>
-      <w:bookmarkEnd w:id="28"/>
     </w:p>
     <w:p>
       <w:pPr>
@@ -13822,27 +13947,40 @@
         <w:pStyle w:val="Caption"/>
         <w:keepNext/>
       </w:pPr>
-      <w:bookmarkStart w:id="29" w:name="_Ref66292213"/>
+      <w:bookmarkStart w:id="28" w:name="_Ref66292213"/>
       <w:r>
         <w:t xml:space="preserve">Figure </w:t>
       </w:r>
-      <w:fldSimple w:instr=" SEQ Figure \* ARABIC ">
-        <w:r>
-          <w:rPr>
-            <w:noProof/>
-          </w:rPr>
-          <w:t>8</w:t>
-        </w:r>
-      </w:fldSimple>
+      <w:r>
+        <w:fldChar w:fldCharType="begin"/>
+      </w:r>
+      <w:r>
+        <w:instrText xml:space="preserve"> SEQ Figure \* ARABIC </w:instrText>
+      </w:r>
+      <w:r>
+        <w:fldChar w:fldCharType="separate"/>
+      </w:r>
+      <w:r>
+        <w:rPr>
+          <w:noProof/>
+        </w:rPr>
+        <w:t>8</w:t>
+      </w:r>
+      <w:r>
+        <w:rPr>
+          <w:noProof/>
+        </w:rPr>
+        <w:fldChar w:fldCharType="end"/>
+      </w:r>
+      <w:bookmarkEnd w:id="28"/>
+      <w:r>
+        <w:t xml:space="preserve">: </w:t>
+      </w:r>
+      <w:bookmarkStart w:id="29" w:name="_Ref66291022"/>
+      <w:r>
+        <w:t>Individual conditional scenario forecast graph (transformation)</w:t>
+      </w:r>
       <w:bookmarkEnd w:id="29"/>
-      <w:r>
-        <w:t xml:space="preserve">: </w:t>
-      </w:r>
-      <w:bookmarkStart w:id="30" w:name="_Ref66291022"/>
-      <w:r>
-        <w:t>Individual conditional scenario forecast graph (transformation)</w:t>
-      </w:r>
-      <w:bookmarkEnd w:id="30"/>
     </w:p>
     <w:p>
       <w:pPr>
@@ -14012,27 +14150,40 @@
         <w:pStyle w:val="Caption"/>
         <w:keepNext/>
       </w:pPr>
-      <w:bookmarkStart w:id="31" w:name="_Ref66292230"/>
+      <w:bookmarkStart w:id="30" w:name="_Ref66292230"/>
       <w:r>
         <w:t xml:space="preserve">Figure </w:t>
       </w:r>
-      <w:fldSimple w:instr=" SEQ Figure \* ARABIC ">
-        <w:r>
-          <w:rPr>
-            <w:noProof/>
-          </w:rPr>
-          <w:t>9</w:t>
-        </w:r>
-      </w:fldSimple>
+      <w:r>
+        <w:fldChar w:fldCharType="begin"/>
+      </w:r>
+      <w:r>
+        <w:instrText xml:space="preserve"> SEQ Figure \* ARABIC </w:instrText>
+      </w:r>
+      <w:r>
+        <w:fldChar w:fldCharType="separate"/>
+      </w:r>
+      <w:r>
+        <w:rPr>
+          <w:noProof/>
+        </w:rPr>
+        <w:t>9</w:t>
+      </w:r>
+      <w:r>
+        <w:rPr>
+          <w:noProof/>
+        </w:rPr>
+        <w:fldChar w:fldCharType="end"/>
+      </w:r>
+      <w:bookmarkEnd w:id="30"/>
+      <w:r>
+        <w:t xml:space="preserve">: </w:t>
+      </w:r>
+      <w:bookmarkStart w:id="31" w:name="_Ref66291029"/>
+      <w:r>
+        <w:t>All conditional scenario forecast graph</w:t>
+      </w:r>
       <w:bookmarkEnd w:id="31"/>
-      <w:r>
-        <w:t xml:space="preserve">: </w:t>
-      </w:r>
-      <w:bookmarkStart w:id="32" w:name="_Ref66291029"/>
-      <w:r>
-        <w:t>All conditional scenario forecast graph</w:t>
-      </w:r>
-      <w:bookmarkEnd w:id="32"/>
     </w:p>
     <w:p>
       <w:pPr>
@@ -14059,10 +14210,10 @@
             <v:path o:extrusionok="f" gradientshapeok="t" o:connecttype="rect"/>
             <o:lock v:ext="edit" aspectratio="t"/>
           </v:shapetype>
-          <v:shape id="_x0000_i1025" type="#_x0000_t75" style="width:357.7pt;height:262.65pt" o:ole="">
+          <v:shape id="_x0000_i1025" type="#_x0000_t75" style="width:358.1pt;height:262.95pt" o:ole="">
             <v:imagedata r:id="rId19" o:title=""/>
           </v:shape>
-          <o:OLEObject Type="Embed" ProgID="Unknown" ShapeID="_x0000_i1025" DrawAspect="Content" ObjectID="_1679497043" r:id="rId20"/>
+          <o:OLEObject Type="Embed" ProgID="Unknown" ShapeID="_x0000_i1025" DrawAspect="Content" ObjectID="_1679499136" r:id="rId20"/>
         </w:object>
       </w:r>
     </w:p>
@@ -14081,11 +14232,11 @@
       <w:pPr>
         <w:pStyle w:val="Heading2"/>
       </w:pPr>
-      <w:bookmarkStart w:id="33" w:name="_Toc68884078"/>
+      <w:bookmarkStart w:id="32" w:name="_Toc68884078"/>
       <w:r>
         <w:t>Decomposition graphs</w:t>
       </w:r>
-      <w:bookmarkEnd w:id="33"/>
+      <w:bookmarkEnd w:id="32"/>
     </w:p>
     <w:p>
       <w:pPr>
@@ -14141,11 +14292,11 @@
         <w:pStyle w:val="Heading2"/>
         <w:jc w:val="both"/>
       </w:pPr>
-      <w:bookmarkStart w:id="34" w:name="_Toc68884079"/>
+      <w:bookmarkStart w:id="33" w:name="_Toc68884079"/>
       <w:r>
         <w:t>Multiple specification forecast graphs</w:t>
       </w:r>
-      <w:bookmarkEnd w:id="34"/>
+      <w:bookmarkEnd w:id="33"/>
     </w:p>
     <w:p>
       <w:pPr>
@@ -14207,27 +14358,40 @@
         <w:pStyle w:val="Caption"/>
         <w:keepNext/>
       </w:pPr>
-      <w:bookmarkStart w:id="35" w:name="_Ref66292255"/>
+      <w:bookmarkStart w:id="34" w:name="_Ref66292255"/>
       <w:r>
         <w:t xml:space="preserve">Figure </w:t>
       </w:r>
-      <w:fldSimple w:instr=" SEQ Figure \* ARABIC ">
-        <w:r>
-          <w:rPr>
-            <w:noProof/>
-          </w:rPr>
-          <w:t>10</w:t>
-        </w:r>
-      </w:fldSimple>
+      <w:r>
+        <w:fldChar w:fldCharType="begin"/>
+      </w:r>
+      <w:r>
+        <w:instrText xml:space="preserve"> SEQ Figure \* ARABIC </w:instrText>
+      </w:r>
+      <w:r>
+        <w:fldChar w:fldCharType="separate"/>
+      </w:r>
+      <w:r>
+        <w:rPr>
+          <w:noProof/>
+        </w:rPr>
+        <w:t>10</w:t>
+      </w:r>
+      <w:r>
+        <w:rPr>
+          <w:noProof/>
+        </w:rPr>
+        <w:fldChar w:fldCharType="end"/>
+      </w:r>
+      <w:bookmarkEnd w:id="34"/>
+      <w:r>
+        <w:t xml:space="preserve">: </w:t>
+      </w:r>
+      <w:bookmarkStart w:id="35" w:name="_Ref66291042"/>
+      <w:r>
+        <w:t>Multiple specification conditional scenario forecast graph</w:t>
+      </w:r>
       <w:bookmarkEnd w:id="35"/>
-      <w:r>
-        <w:t xml:space="preserve">: </w:t>
-      </w:r>
-      <w:bookmarkStart w:id="36" w:name="_Ref66291042"/>
-      <w:r>
-        <w:t>Multiple specification conditional scenario forecast graph</w:t>
-      </w:r>
-      <w:bookmarkEnd w:id="36"/>
     </w:p>
     <w:p>
       <w:pPr>
@@ -14235,10 +14399,10 @@
       </w:pPr>
       <w:r>
         <w:object w:dxaOrig="9676" w:dyaOrig="4530">
-          <v:shape id="_x0000_i1026" type="#_x0000_t75" style="width:470.6pt;height:220.6pt" o:ole="">
+          <v:shape id="_x0000_i1026" type="#_x0000_t75" style="width:470.8pt;height:220.4pt" o:ole="">
             <v:imagedata r:id="rId21" o:title=""/>
           </v:shape>
-          <o:OLEObject Type="Embed" ProgID="Unknown" ShapeID="_x0000_i1026" DrawAspect="Content" ObjectID="_1679497044" r:id="rId22"/>
+          <o:OLEObject Type="Embed" ProgID="Unknown" ShapeID="_x0000_i1026" DrawAspect="Content" ObjectID="_1679499137" r:id="rId22"/>
         </w:object>
       </w:r>
     </w:p>
@@ -14251,11 +14415,11 @@
       <w:pPr>
         <w:pStyle w:val="Heading1"/>
       </w:pPr>
-      <w:bookmarkStart w:id="37" w:name="_Toc68884080"/>
+      <w:bookmarkStart w:id="36" w:name="_Toc68884080"/>
       <w:r>
         <w:t>Shock response graphs</w:t>
       </w:r>
-      <w:bookmarkEnd w:id="37"/>
+      <w:bookmarkEnd w:id="36"/>
     </w:p>
     <w:p>
       <w:r>
@@ -14383,22 +14547,35 @@
       <w:r>
         <w:t xml:space="preserve">Figure </w:t>
       </w:r>
-      <w:fldSimple w:instr=" SEQ Figure \* ARABIC ">
-        <w:r>
-          <w:rPr>
-            <w:noProof/>
-          </w:rPr>
-          <w:t>11</w:t>
-        </w:r>
-      </w:fldSimple>
+      <w:r>
+        <w:fldChar w:fldCharType="begin"/>
+      </w:r>
+      <w:r>
+        <w:instrText xml:space="preserve"> SEQ Figure \* ARABIC </w:instrText>
+      </w:r>
+      <w:r>
+        <w:fldChar w:fldCharType="separate"/>
+      </w:r>
+      <w:r>
+        <w:rPr>
+          <w:noProof/>
+        </w:rPr>
+        <w:t>11</w:t>
+      </w:r>
+      <w:r>
+        <w:rPr>
+          <w:noProof/>
+        </w:rPr>
+        <w:fldChar w:fldCharType="end"/>
+      </w:r>
       <w:r>
         <w:t xml:space="preserve">: </w:t>
       </w:r>
-      <w:bookmarkStart w:id="38" w:name="_Ref68883926"/>
+      <w:bookmarkStart w:id="37" w:name="_Ref68883926"/>
       <w:r>
         <w:t>Shock response graphs</w:t>
       </w:r>
-      <w:bookmarkEnd w:id="38"/>
+      <w:bookmarkEnd w:id="37"/>
     </w:p>
     <w:p>
       <w:pPr>
@@ -14406,10 +14583,10 @@
       </w:pPr>
       <w:r>
         <w:object w:dxaOrig="10066" w:dyaOrig="8251">
-          <v:shape id="_x0000_i1027" type="#_x0000_t75" style="width:444.65pt;height:364.05pt" o:ole="">
+          <v:shape id="_x0000_i1027" type="#_x0000_t75" style="width:444.5pt;height:363.75pt" o:ole="">
             <v:imagedata r:id="rId23" o:title=""/>
           </v:shape>
-          <o:OLEObject Type="Embed" ProgID="Unknown" ShapeID="_x0000_i1027" DrawAspect="Content" ObjectID="_1679497045" r:id="rId24"/>
+          <o:OLEObject Type="Embed" ProgID="Unknown" ShapeID="_x0000_i1027" DrawAspect="Content" ObjectID="_1679499138" r:id="rId24"/>
         </w:object>
       </w:r>
     </w:p>
@@ -14482,147 +14659,147 @@
       <w:pPr>
         <w:pStyle w:val="Heading1"/>
       </w:pPr>
-      <w:bookmarkStart w:id="39" w:name="_Toc68884081"/>
+      <w:bookmarkStart w:id="38" w:name="_Toc68884081"/>
       <w:r>
         <w:t>Additional workfile objects</w:t>
       </w:r>
+      <w:bookmarkEnd w:id="38"/>
+    </w:p>
+    <w:p>
+      <w:r>
+        <w:t xml:space="preserve">Apart from the </w:t>
+      </w:r>
+      <w:r>
+        <w:t>graphs</w:t>
+      </w:r>
+      <w:r>
+        <w:t xml:space="preserve">, </w:t>
+      </w:r>
+      <w:r>
+        <w:t xml:space="preserve">tables and spool </w:t>
+      </w:r>
+      <w:r>
+        <w:t>objects discussed in previous sections, the program can store also additional objects in the workfile. This section describes these objects.</w:t>
+      </w:r>
+      <w:r>
+        <w:t xml:space="preserve"> </w:t>
+      </w:r>
+      <w:r>
+        <w:t xml:space="preserve">Each object </w:t>
+      </w:r>
+    </w:p>
+    <w:p>
+      <w:pPr>
+        <w:pStyle w:val="Heading2"/>
+      </w:pPr>
+      <w:bookmarkStart w:id="39" w:name="_Toc68884082"/>
+      <w:r>
+        <w:t>Forecast</w:t>
+      </w:r>
+      <w:r>
+        <w:t xml:space="preserve"> objects</w:t>
+      </w:r>
       <w:bookmarkEnd w:id="39"/>
     </w:p>
     <w:p>
       <w:r>
-        <w:t xml:space="preserve">Apart from the </w:t>
-      </w:r>
-      <w:r>
-        <w:t>graphs</w:t>
-      </w:r>
-      <w:r>
-        <w:t xml:space="preserve">, </w:t>
-      </w:r>
-      <w:r>
-        <w:t xml:space="preserve">tables and spool </w:t>
-      </w:r>
-      <w:r>
-        <w:t>objects discussed in previous sections, the program can store also additional objects in the workfile. This section describes these objects.</w:t>
-      </w:r>
-      <w:r>
-        <w:t xml:space="preserve"> </w:t>
-      </w:r>
-      <w:r>
-        <w:t xml:space="preserve">Each object </w:t>
+        <w:t xml:space="preserve">User can indicate that the forecasts created by the add-in should be stored, by setting ‘keep_forecasts=”t”’. If </w:t>
+      </w:r>
+      <w:r>
+        <w:t>this setting is used then the w</w:t>
+      </w:r>
+      <w:r>
+        <w:t>orkfile will include individual backtesting forecasts and individual scenario forecasts.</w:t>
+      </w:r>
+    </w:p>
+    <w:p>
+      <w:r>
+        <w:t xml:space="preserve">Individual </w:t>
+      </w:r>
+      <w:r>
+        <w:t xml:space="preserve">bactesting </w:t>
+      </w:r>
+      <w:r>
+        <w:t xml:space="preserve">forecasts are stored with following naming convention: </w:t>
+      </w:r>
+      <w:r>
+        <w:t>‘</w:t>
+      </w:r>
+      <w:r>
+        <w:t>{VAR</w:t>
+      </w:r>
+      <w:proofErr w:type="gramStart"/>
+      <w:r>
+        <w:t>}_</w:t>
+      </w:r>
+      <w:proofErr w:type="gramEnd"/>
+      <w:r>
+        <w:t>{TSTART}</w:t>
+      </w:r>
+      <w:r>
+        <w:t>’</w:t>
+      </w:r>
+      <w:r>
+        <w:t>. Therefore, f</w:t>
+      </w:r>
+      <w:r>
+        <w:t xml:space="preserve">orecast for variable </w:t>
+      </w:r>
+      <w:r>
+        <w:t>‘</w:t>
+      </w:r>
+      <w:r>
+        <w:t>IIR</w:t>
+      </w:r>
+      <w:r>
+        <w:t>’</w:t>
+      </w:r>
+      <w:r>
+        <w:t xml:space="preserve"> starting in 2005M02 (i.e. 2005M02 is the first month when forecast differs from observed history) is called </w:t>
+      </w:r>
+      <w:r>
+        <w:t>‘</w:t>
+      </w:r>
+      <w:r>
+        <w:t>IIR_F2005M02</w:t>
+      </w:r>
+      <w:r>
+        <w:t>’</w:t>
+      </w:r>
+      <w:r>
+        <w:t xml:space="preserve">. </w:t>
+      </w:r>
+    </w:p>
+    <w:p>
+      <w:r>
+        <w:t xml:space="preserve">Individual conditional scenario forecasts are </w:t>
+      </w:r>
+      <w:r>
+        <w:t>stored with following naming convention: {VAR</w:t>
+      </w:r>
+      <w:proofErr w:type="gramStart"/>
+      <w:r>
+        <w:t>}_</w:t>
+      </w:r>
+      <w:proofErr w:type="gramEnd"/>
+      <w:r>
+        <w:t>CSF{S}. Therefore, forecast for variable IIR for scenario SU will be stored as ‘IIR_CSFSU’.</w:t>
+      </w:r>
+    </w:p>
+    <w:p>
+      <w:r>
+        <w:t>The naming conventions are followed irrespective of whether the “IIR” is a stand-alone dependent variable, or if it is used in transformation.</w:t>
       </w:r>
     </w:p>
     <w:p>
       <w:pPr>
         <w:pStyle w:val="Heading2"/>
       </w:pPr>
-      <w:bookmarkStart w:id="40" w:name="_Toc68884082"/>
-      <w:r>
-        <w:t>Forecast</w:t>
-      </w:r>
-      <w:r>
-        <w:t xml:space="preserve"> objects</w:t>
+      <w:bookmarkStart w:id="40" w:name="_Toc68884083"/>
+      <w:r>
+        <w:t>Equations</w:t>
       </w:r>
       <w:bookmarkEnd w:id="40"/>
-    </w:p>
-    <w:p>
-      <w:r>
-        <w:t xml:space="preserve">User can indicate that the forecasts created by the add-in should be stored, by setting ‘keep_forecasts=”t”’. If </w:t>
-      </w:r>
-      <w:r>
-        <w:t>this setting is used then the w</w:t>
-      </w:r>
-      <w:r>
-        <w:t>orkfile will include individual backtesting forecasts and individual scenario forecasts.</w:t>
-      </w:r>
-    </w:p>
-    <w:p>
-      <w:r>
-        <w:t xml:space="preserve">Individual </w:t>
-      </w:r>
-      <w:r>
-        <w:t xml:space="preserve">bactesting </w:t>
-      </w:r>
-      <w:r>
-        <w:t xml:space="preserve">forecasts are stored with following naming convention: </w:t>
-      </w:r>
-      <w:r>
-        <w:t>‘</w:t>
-      </w:r>
-      <w:r>
-        <w:t>{VAR</w:t>
-      </w:r>
-      <w:proofErr w:type="gramStart"/>
-      <w:r>
-        <w:t>}_</w:t>
-      </w:r>
-      <w:proofErr w:type="gramEnd"/>
-      <w:r>
-        <w:t>{TSTART}</w:t>
-      </w:r>
-      <w:r>
-        <w:t>’</w:t>
-      </w:r>
-      <w:r>
-        <w:t>. Therefore, f</w:t>
-      </w:r>
-      <w:r>
-        <w:t xml:space="preserve">orecast for variable </w:t>
-      </w:r>
-      <w:r>
-        <w:t>‘</w:t>
-      </w:r>
-      <w:r>
-        <w:t>IIR</w:t>
-      </w:r>
-      <w:r>
-        <w:t>’</w:t>
-      </w:r>
-      <w:r>
-        <w:t xml:space="preserve"> starting in 2005M02 (i.e. 2005M02 is the first month when forecast differs from observed history) is called </w:t>
-      </w:r>
-      <w:r>
-        <w:t>‘</w:t>
-      </w:r>
-      <w:r>
-        <w:t>IIR_F2005M02</w:t>
-      </w:r>
-      <w:r>
-        <w:t>’</w:t>
-      </w:r>
-      <w:r>
-        <w:t xml:space="preserve">. </w:t>
-      </w:r>
-    </w:p>
-    <w:p>
-      <w:r>
-        <w:t xml:space="preserve">Individual conditional scenario forecasts are </w:t>
-      </w:r>
-      <w:r>
-        <w:t>stored with following naming convention: {VAR</w:t>
-      </w:r>
-      <w:proofErr w:type="gramStart"/>
-      <w:r>
-        <w:t>}_</w:t>
-      </w:r>
-      <w:proofErr w:type="gramEnd"/>
-      <w:r>
-        <w:t>CSF{S}. Therefore, forecast for variable IIR for scenario SU will be stored as ‘IIR_CSFSU’.</w:t>
-      </w:r>
-    </w:p>
-    <w:p>
-      <w:r>
-        <w:t>The naming conventions are followed irrespective of whether the “IIR” is a stand-alone dependent variable, or if it is used in transformation.</w:t>
-      </w:r>
-    </w:p>
-    <w:p>
-      <w:pPr>
-        <w:pStyle w:val="Heading2"/>
-      </w:pPr>
-      <w:bookmarkStart w:id="41" w:name="_Toc68884083"/>
-      <w:r>
-        <w:t>Equations</w:t>
-      </w:r>
-      <w:bookmarkEnd w:id="41"/>
     </w:p>
     <w:p>
       <w:r>
@@ -14689,11 +14866,11 @@
       <w:pPr>
         <w:pStyle w:val="Heading2"/>
       </w:pPr>
-      <w:bookmarkStart w:id="42" w:name="_Toc68884084"/>
+      <w:bookmarkStart w:id="41" w:name="_Toc68884084"/>
       <w:r>
         <w:t>Settings objects</w:t>
       </w:r>
-      <w:bookmarkEnd w:id="42"/>
+      <w:bookmarkEnd w:id="41"/>
     </w:p>
     <w:p>
       <w:r>
@@ -15537,12 +15714,17 @@
       </w:pPr>
       <w:proofErr w:type="spellStart"/>
       <w:r>
-        <w:t>st_percentage_error</w:t>
-      </w:r>
-      <w:proofErr w:type="spellEnd"/>
-      <w:r>
-        <w:t xml:space="preserve"> = perc</w:t>
-      </w:r>
+        <w:t>st_noshock_scenario</w:t>
+      </w:r>
+      <w:proofErr w:type="spellEnd"/>
+      <w:r>
+        <w:t xml:space="preserve"> = </w:t>
+      </w:r>
+      <w:proofErr w:type="spellStart"/>
+      <w:r>
+        <w:t>noshock_scenario</w:t>
+      </w:r>
+      <w:proofErr w:type="spellEnd"/>
     </w:p>
     <w:p>
       <w:pPr>
@@ -15554,12 +15736,20 @@
       </w:pPr>
       <w:proofErr w:type="spellStart"/>
       <w:r>
-        <w:t>st_performance_metrics</w:t>
-      </w:r>
-      <w:proofErr w:type="spellEnd"/>
-      <w:r>
-        <w:t xml:space="preserve"> = metrics</w:t>
-      </w:r>
+        <w:t>st_</w:t>
+      </w:r>
+      <w:r>
+        <w:t>shock_scenario</w:t>
+      </w:r>
+      <w:proofErr w:type="spellEnd"/>
+      <w:r>
+        <w:t xml:space="preserve"> = </w:t>
+      </w:r>
+      <w:proofErr w:type="spellStart"/>
+      <w:r>
+        <w:t>shock_scenario</w:t>
+      </w:r>
+      <w:proofErr w:type="spellEnd"/>
     </w:p>
     <w:p>
       <w:pPr>
@@ -15571,12 +15761,26 @@
       </w:pPr>
       <w:proofErr w:type="spellStart"/>
       <w:r>
-        <w:t>st_save_output</w:t>
-      </w:r>
-      <w:proofErr w:type="spellEnd"/>
-      <w:r>
-        <w:t xml:space="preserve"> = indicator whether final spool should be exported as PDF</w:t>
-      </w:r>
+        <w:t>st_shock_</w:t>
+      </w:r>
+      <w:r>
+        <w:t>type</w:t>
+      </w:r>
+      <w:proofErr w:type="spellEnd"/>
+      <w:r>
+        <w:t xml:space="preserve"> = </w:t>
+      </w:r>
+      <w:proofErr w:type="spellStart"/>
+      <w:r>
+        <w:t>shock</w:t>
+      </w:r>
+      <w:r>
+        <w:t>_</w:t>
+      </w:r>
+      <w:r>
+        <w:t>type</w:t>
+      </w:r>
+      <w:proofErr w:type="spellEnd"/>
     </w:p>
     <w:p>
       <w:pPr>
@@ -15588,17 +15792,12 @@
       </w:pPr>
       <w:proofErr w:type="spellStart"/>
       <w:r>
-        <w:t>st_scenario_dataload</w:t>
-      </w:r>
-      <w:proofErr w:type="spellEnd"/>
-      <w:r>
-        <w:t xml:space="preserve"> = </w:t>
-      </w:r>
-      <w:proofErr w:type="spellStart"/>
-      <w:r>
-        <w:t>scenario_dataload</w:t>
-      </w:r>
-      <w:proofErr w:type="spellEnd"/>
+        <w:t>st_percentage_error</w:t>
+      </w:r>
+      <w:proofErr w:type="spellEnd"/>
+      <w:r>
+        <w:t xml:space="preserve"> = perc</w:t>
+      </w:r>
     </w:p>
     <w:p>
       <w:pPr>
@@ -15610,11 +15809,11 @@
       </w:pPr>
       <w:proofErr w:type="spellStart"/>
       <w:r>
-        <w:t>st_scenarios</w:t>
-      </w:r>
-      <w:proofErr w:type="spellEnd"/>
-      <w:r>
-        <w:t xml:space="preserve"> = scenarios</w:t>
+        <w:t>st_performance_metrics</w:t>
+      </w:r>
+      <w:proofErr w:type="spellEnd"/>
+      <w:r>
+        <w:t xml:space="preserve"> = metrics</w:t>
       </w:r>
     </w:p>
     <w:p>
@@ -15627,17 +15826,12 @@
       </w:pPr>
       <w:proofErr w:type="spellStart"/>
       <w:r>
-        <w:t>st_spec_alias_list</w:t>
-      </w:r>
-      <w:proofErr w:type="spellEnd"/>
-      <w:r>
-        <w:t xml:space="preserve"> = </w:t>
-      </w:r>
-      <w:proofErr w:type="spellStart"/>
-      <w:r>
-        <w:t>alias_list</w:t>
-      </w:r>
-      <w:proofErr w:type="spellEnd"/>
+        <w:t>st_save_output</w:t>
+      </w:r>
+      <w:proofErr w:type="spellEnd"/>
+      <w:r>
+        <w:t xml:space="preserve"> = indicator whether final spool should be exported as PDF</w:t>
+      </w:r>
     </w:p>
     <w:p>
       <w:pPr>
@@ -15649,7 +15843,7 @@
       </w:pPr>
       <w:proofErr w:type="spellStart"/>
       <w:r>
-        <w:t>st_specification_list</w:t>
+        <w:t>st_scenario_dataload</w:t>
       </w:r>
       <w:proofErr w:type="spellEnd"/>
       <w:r>
@@ -15657,7 +15851,7 @@
       </w:r>
       <w:proofErr w:type="spellStart"/>
       <w:r>
-        <w:t>spec_list</w:t>
+        <w:t>scenario_dataload</w:t>
       </w:r>
       <w:proofErr w:type="spellEnd"/>
     </w:p>
@@ -15671,11 +15865,11 @@
       </w:pPr>
       <w:proofErr w:type="spellStart"/>
       <w:r>
-        <w:t>st_subsample</w:t>
-      </w:r>
-      <w:proofErr w:type="spellEnd"/>
-      <w:r>
-        <w:t>{N} = string of sub-sample N</w:t>
+        <w:t>st_scenarios</w:t>
+      </w:r>
+      <w:proofErr w:type="spellEnd"/>
+      <w:r>
+        <w:t xml:space="preserve"> = scenarios</w:t>
       </w:r>
     </w:p>
     <w:p>
@@ -15688,12 +15882,17 @@
       </w:pPr>
       <w:proofErr w:type="spellStart"/>
       <w:r>
-        <w:t>st_subsample</w:t>
-      </w:r>
-      <w:proofErr w:type="spellEnd"/>
-      <w:r>
-        <w:t xml:space="preserve">{N}_end = ending date of sub-sample N </w:t>
-      </w:r>
+        <w:t>st_spec_alias_list</w:t>
+      </w:r>
+      <w:proofErr w:type="spellEnd"/>
+      <w:r>
+        <w:t xml:space="preserve"> = </w:t>
+      </w:r>
+      <w:proofErr w:type="spellStart"/>
+      <w:r>
+        <w:t>alias_list</w:t>
+      </w:r>
+      <w:proofErr w:type="spellEnd"/>
     </w:p>
     <w:p>
       <w:pPr>
@@ -15705,12 +15904,17 @@
       </w:pPr>
       <w:proofErr w:type="spellStart"/>
       <w:r>
-        <w:t>st_subsample</w:t>
-      </w:r>
-      <w:proofErr w:type="spellEnd"/>
-      <w:r>
-        <w:t>{N}_start = starting date of sub-sample N</w:t>
-      </w:r>
+        <w:t>st_specification_list</w:t>
+      </w:r>
+      <w:proofErr w:type="spellEnd"/>
+      <w:r>
+        <w:t xml:space="preserve"> = </w:t>
+      </w:r>
+      <w:proofErr w:type="spellStart"/>
+      <w:r>
+        <w:t>spec_list</w:t>
+      </w:r>
+      <w:proofErr w:type="spellEnd"/>
     </w:p>
     <w:p>
       <w:pPr>
@@ -15722,11 +15926,11 @@
       </w:pPr>
       <w:proofErr w:type="spellStart"/>
       <w:r>
-        <w:t>st_subsamples</w:t>
-      </w:r>
-      <w:proofErr w:type="spellEnd"/>
-      <w:r>
-        <w:t xml:space="preserve"> = subsamples</w:t>
+        <w:t>st_subsample</w:t>
+      </w:r>
+      <w:proofErr w:type="spellEnd"/>
+      <w:r>
+        <w:t>{N} = string of sub-sample N</w:t>
       </w:r>
     </w:p>
     <w:p>
@@ -15739,17 +15943,12 @@
       </w:pPr>
       <w:proofErr w:type="spellStart"/>
       <w:r>
-        <w:t>st_tfirst_backtest_user</w:t>
-      </w:r>
-      <w:proofErr w:type="spellEnd"/>
-      <w:r>
-        <w:t xml:space="preserve"> = </w:t>
-      </w:r>
-      <w:proofErr w:type="spellStart"/>
-      <w:r>
-        <w:t>tfirst_test</w:t>
-      </w:r>
-      <w:proofErr w:type="spellEnd"/>
+        <w:t>st_subsample</w:t>
+      </w:r>
+      <w:proofErr w:type="spellEnd"/>
+      <w:r>
+        <w:t xml:space="preserve">{N}_end = ending date of sub-sample N </w:t>
+      </w:r>
     </w:p>
     <w:p>
       <w:pPr>
@@ -15761,17 +15960,12 @@
       </w:pPr>
       <w:proofErr w:type="spellStart"/>
       <w:r>
-        <w:t>st_tfirst_graph_user</w:t>
-      </w:r>
-      <w:proofErr w:type="spellEnd"/>
-      <w:r>
-        <w:t xml:space="preserve"> = </w:t>
-      </w:r>
-      <w:proofErr w:type="spellStart"/>
-      <w:r>
-        <w:t>tfirst_graph</w:t>
-      </w:r>
-      <w:proofErr w:type="spellEnd"/>
+        <w:t>st_subsample</w:t>
+      </w:r>
+      <w:proofErr w:type="spellEnd"/>
+      <w:r>
+        <w:t>{N}_start = starting date of sub-sample N</w:t>
+      </w:r>
     </w:p>
     <w:p>
       <w:pPr>
@@ -15783,19 +15977,11 @@
       </w:pPr>
       <w:proofErr w:type="spellStart"/>
       <w:r>
-        <w:t>st_tfirst_scenarios</w:t>
-      </w:r>
-      <w:proofErr w:type="spellEnd"/>
-      <w:r>
-        <w:t xml:space="preserve"> =</w:t>
-      </w:r>
-      <w:proofErr w:type="spellStart"/>
-      <w:r>
-        <w:t>tfirst_scenarios</w:t>
-      </w:r>
-      <w:proofErr w:type="spellEnd"/>
-      <w:r>
-        <w:t>; if not specified then equal to value determined by add-in</w:t>
+        <w:t>st_subsamples</w:t>
+      </w:r>
+      <w:proofErr w:type="spellEnd"/>
+      <w:r>
+        <w:t xml:space="preserve"> = subsamples</w:t>
       </w:r>
     </w:p>
     <w:p>
@@ -15808,7 +15994,7 @@
       </w:pPr>
       <w:proofErr w:type="spellStart"/>
       <w:r>
-        <w:t>st_tfirst_sgraph</w:t>
+        <w:t>st_tfirst_backtest_user</w:t>
       </w:r>
       <w:proofErr w:type="spellEnd"/>
       <w:r>
@@ -15816,12 +16002,9 @@
       </w:r>
       <w:proofErr w:type="spellStart"/>
       <w:r>
-        <w:t>tfirst_sgraph</w:t>
-      </w:r>
-      <w:proofErr w:type="spellEnd"/>
-      <w:r>
-        <w:t>; if not specified then equal to value determined by add-in</w:t>
-      </w:r>
+        <w:t>tfirst_test</w:t>
+      </w:r>
+      <w:proofErr w:type="spellEnd"/>
     </w:p>
     <w:p>
       <w:pPr>
@@ -15833,7 +16016,7 @@
       </w:pPr>
       <w:proofErr w:type="spellStart"/>
       <w:r>
-        <w:t>st_tlast_backtest_user</w:t>
+        <w:t>st_tfirst_graph_user</w:t>
       </w:r>
       <w:proofErr w:type="spellEnd"/>
       <w:r>
@@ -15841,7 +16024,7 @@
       </w:r>
       <w:proofErr w:type="spellStart"/>
       <w:r>
-        <w:t>tlast_test</w:t>
+        <w:t>tfirst_graph</w:t>
       </w:r>
       <w:proofErr w:type="spellEnd"/>
     </w:p>
@@ -15855,17 +16038,20 @@
       </w:pPr>
       <w:proofErr w:type="spellStart"/>
       <w:r>
-        <w:t>st_tlast_graph_user</w:t>
-      </w:r>
-      <w:proofErr w:type="spellEnd"/>
-      <w:r>
-        <w:t xml:space="preserve"> = </w:t>
-      </w:r>
-      <w:proofErr w:type="spellStart"/>
-      <w:r>
-        <w:t>tlast_graph</w:t>
-      </w:r>
-      <w:proofErr w:type="spellEnd"/>
+        <w:t>st_tfirst_scenarios</w:t>
+      </w:r>
+      <w:proofErr w:type="spellEnd"/>
+      <w:r>
+        <w:t xml:space="preserve"> =</w:t>
+      </w:r>
+      <w:proofErr w:type="spellStart"/>
+      <w:r>
+        <w:t>tfirst_scenarios</w:t>
+      </w:r>
+      <w:proofErr w:type="spellEnd"/>
+      <w:r>
+        <w:t>; if not specified then equal to value determined by add-in</w:t>
+      </w:r>
     </w:p>
     <w:p>
       <w:pPr>
@@ -15877,7 +16063,7 @@
       </w:pPr>
       <w:proofErr w:type="spellStart"/>
       <w:r>
-        <w:t>st_tlast_scenarios</w:t>
+        <w:t>st_tfirst_sgraph</w:t>
       </w:r>
       <w:proofErr w:type="spellEnd"/>
       <w:r>
@@ -15885,9 +16071,12 @@
       </w:r>
       <w:proofErr w:type="spellStart"/>
       <w:r>
-        <w:t>tlast_scenarios</w:t>
-      </w:r>
-      <w:proofErr w:type="spellEnd"/>
+        <w:t>tfirst_sgraph</w:t>
+      </w:r>
+      <w:proofErr w:type="spellEnd"/>
+      <w:r>
+        <w:t>; if not specified then equal to value determined by add-in</w:t>
+      </w:r>
     </w:p>
     <w:p>
       <w:pPr>
@@ -15899,11 +16088,25 @@
       </w:pPr>
       <w:proofErr w:type="spellStart"/>
       <w:r>
-        <w:t>st_transformation</w:t>
-      </w:r>
-      <w:proofErr w:type="spellEnd"/>
-      <w:r>
-        <w:t xml:space="preserve"> = trans</w:t>
+        <w:t>st_tfirst_</w:t>
+      </w:r>
+      <w:r>
+        <w:t>shocks</w:t>
+      </w:r>
+      <w:proofErr w:type="spellEnd"/>
+      <w:r>
+        <w:t xml:space="preserve"> =</w:t>
+      </w:r>
+      <w:proofErr w:type="spellStart"/>
+      <w:r>
+        <w:t>tfirst_</w:t>
+      </w:r>
+      <w:r>
+        <w:t>shocks</w:t>
+      </w:r>
+      <w:proofErr w:type="spellEnd"/>
+      <w:r>
+        <w:t>; if not specified then equal to value determined by add-in</w:t>
       </w:r>
     </w:p>
     <w:p>
@@ -15916,6 +16119,160 @@
       </w:pPr>
       <w:proofErr w:type="spellStart"/>
       <w:r>
+        <w:t>st_</w:t>
+      </w:r>
+      <w:r>
+        <w:t>tlast</w:t>
+      </w:r>
+      <w:r>
+        <w:t>_shocks</w:t>
+      </w:r>
+      <w:proofErr w:type="spellEnd"/>
+      <w:r>
+        <w:t xml:space="preserve"> =</w:t>
+      </w:r>
+      <w:proofErr w:type="spellStart"/>
+      <w:r>
+        <w:t>tlast</w:t>
+      </w:r>
+      <w:r>
+        <w:t>_shocks</w:t>
+      </w:r>
+      <w:proofErr w:type="spellEnd"/>
+      <w:r>
+        <w:t>; if not specified then equal to value determined by add-in</w:t>
+      </w:r>
+    </w:p>
+    <w:p>
+      <w:pPr>
+        <w:pStyle w:val="ListParagraph"/>
+        <w:numPr>
+          <w:ilvl w:val="0"/>
+          <w:numId w:val="2"/>
+        </w:numPr>
+      </w:pPr>
+      <w:proofErr w:type="spellStart"/>
+      <w:r>
+        <w:t>st_tfirst_s</w:t>
+      </w:r>
+      <w:r>
+        <w:t>hock</w:t>
+      </w:r>
+      <w:r>
+        <w:t>graph</w:t>
+      </w:r>
+      <w:proofErr w:type="spellEnd"/>
+      <w:r>
+        <w:t xml:space="preserve"> = </w:t>
+      </w:r>
+      <w:proofErr w:type="spellStart"/>
+      <w:r>
+        <w:t>tfirst_s</w:t>
+      </w:r>
+      <w:r>
+        <w:t>hock</w:t>
+      </w:r>
+      <w:r>
+        <w:t>graph</w:t>
+      </w:r>
+      <w:proofErr w:type="spellEnd"/>
+      <w:r>
+        <w:t>; if not specified then equal to value determined by add-in</w:t>
+      </w:r>
+    </w:p>
+    <w:p>
+      <w:pPr>
+        <w:pStyle w:val="ListParagraph"/>
+        <w:numPr>
+          <w:ilvl w:val="0"/>
+          <w:numId w:val="2"/>
+        </w:numPr>
+      </w:pPr>
+      <w:proofErr w:type="spellStart"/>
+      <w:r>
+        <w:t>st_tlast_backtest_user</w:t>
+      </w:r>
+      <w:proofErr w:type="spellEnd"/>
+      <w:r>
+        <w:t xml:space="preserve"> = </w:t>
+      </w:r>
+      <w:proofErr w:type="spellStart"/>
+      <w:r>
+        <w:t>tlast_test</w:t>
+      </w:r>
+      <w:proofErr w:type="spellEnd"/>
+    </w:p>
+    <w:p>
+      <w:pPr>
+        <w:pStyle w:val="ListParagraph"/>
+        <w:numPr>
+          <w:ilvl w:val="0"/>
+          <w:numId w:val="2"/>
+        </w:numPr>
+      </w:pPr>
+      <w:proofErr w:type="spellStart"/>
+      <w:r>
+        <w:t>st_tlast_graph_user</w:t>
+      </w:r>
+      <w:proofErr w:type="spellEnd"/>
+      <w:r>
+        <w:t xml:space="preserve"> = </w:t>
+      </w:r>
+      <w:proofErr w:type="spellStart"/>
+      <w:r>
+        <w:t>tlast_graph</w:t>
+      </w:r>
+      <w:proofErr w:type="spellEnd"/>
+    </w:p>
+    <w:p>
+      <w:pPr>
+        <w:pStyle w:val="ListParagraph"/>
+        <w:numPr>
+          <w:ilvl w:val="0"/>
+          <w:numId w:val="2"/>
+        </w:numPr>
+      </w:pPr>
+      <w:proofErr w:type="spellStart"/>
+      <w:r>
+        <w:t>st_tlast_scenarios</w:t>
+      </w:r>
+      <w:proofErr w:type="spellEnd"/>
+      <w:r>
+        <w:t xml:space="preserve"> = </w:t>
+      </w:r>
+      <w:proofErr w:type="spellStart"/>
+      <w:r>
+        <w:t>tlast_scenarios</w:t>
+      </w:r>
+      <w:proofErr w:type="spellEnd"/>
+    </w:p>
+    <w:p>
+      <w:pPr>
+        <w:pStyle w:val="ListParagraph"/>
+        <w:numPr>
+          <w:ilvl w:val="0"/>
+          <w:numId w:val="2"/>
+        </w:numPr>
+      </w:pPr>
+      <w:proofErr w:type="spellStart"/>
+      <w:r>
+        <w:t>st_transformation</w:t>
+      </w:r>
+      <w:proofErr w:type="spellEnd"/>
+      <w:r>
+        <w:t xml:space="preserve"> = trans</w:t>
+      </w:r>
+    </w:p>
+    <w:p>
+      <w:pPr>
+        <w:pStyle w:val="ListParagraph"/>
+        <w:numPr>
+          <w:ilvl w:val="0"/>
+          <w:numId w:val="2"/>
+        </w:numPr>
+      </w:pPr>
+      <w:proofErr w:type="spellStart"/>
+      <w:r>
         <w:t>st_use_names</w:t>
       </w:r>
       <w:proofErr w:type="spellEnd"/>
@@ -15932,11 +16289,11 @@
       <w:pPr>
         <w:pStyle w:val="Heading2"/>
       </w:pPr>
-      <w:bookmarkStart w:id="43" w:name="_Toc68884085"/>
+      <w:bookmarkStart w:id="42" w:name="_Toc68884085"/>
       <w:r>
         <w:t>Information objects</w:t>
       </w:r>
-      <w:bookmarkEnd w:id="43"/>
+      <w:bookmarkEnd w:id="42"/>
     </w:p>
     <w:p>
       <w:r>
@@ -16187,6 +16544,64 @@
     </w:p>
     <w:p>
       <w:pPr>
+        <w:pStyle w:val="ListParagraph"/>
+        <w:numPr>
+          <w:ilvl w:val="0"/>
+          <w:numId w:val="3"/>
+        </w:numPr>
+      </w:pPr>
+      <w:proofErr w:type="spellStart"/>
+      <w:r>
+        <w:t>st_shock_variables</w:t>
+      </w:r>
+      <w:proofErr w:type="spellEnd"/>
+      <w:r>
+        <w:t xml:space="preserve"> = list of shocked independent variables</w:t>
+      </w:r>
+    </w:p>
+    <w:p>
+      <w:pPr>
+        <w:pStyle w:val="ListParagraph"/>
+        <w:numPr>
+          <w:ilvl w:val="0"/>
+          <w:numId w:val="3"/>
+        </w:numPr>
+      </w:pPr>
+      <w:proofErr w:type="spellStart"/>
+      <w:r>
+        <w:t>st_regressor_list</w:t>
+      </w:r>
+      <w:proofErr w:type="spellEnd"/>
+      <w:r>
+        <w:t xml:space="preserve"> = list of shocked </w:t>
+      </w:r>
+      <w:proofErr w:type="spellStart"/>
+      <w:r>
+        <w:t>regressors</w:t>
+      </w:r>
+      <w:proofErr w:type="spellEnd"/>
+    </w:p>
+    <w:p>
+      <w:pPr>
+        <w:pStyle w:val="ListParagraph"/>
+        <w:numPr>
+          <w:ilvl w:val="0"/>
+          <w:numId w:val="3"/>
+        </w:numPr>
+      </w:pPr>
+      <w:proofErr w:type="spellStart"/>
+      <w:r>
+        <w:t>st_shock_transformations</w:t>
+      </w:r>
+      <w:proofErr w:type="spellEnd"/>
+      <w:r>
+        <w:t xml:space="preserve"> = list of transformations used in determining shocks (not applicable when shock scenarios are specified)</w:t>
+      </w:r>
+      <w:bookmarkStart w:id="43" w:name="_GoBack"/>
+      <w:bookmarkEnd w:id="43"/>
+    </w:p>
+    <w:p>
+      <w:pPr>
         <w:pStyle w:val="Heading2"/>
       </w:pPr>
       <w:bookmarkStart w:id="44" w:name="_Toc68884086"/>
@@ -16393,11 +16808,11 @@
       </w:pPr>
       <w:proofErr w:type="spellStart"/>
       <w:r>
-        <w:t>gp_coef_stability</w:t>
-      </w:r>
-      <w:proofErr w:type="spellEnd"/>
-      <w:r>
-        <w:t xml:space="preserve"> = coefficient stability graph</w:t>
+        <w:t>gp_sr</w:t>
+      </w:r>
+      <w:proofErr w:type="spellEnd"/>
+      <w:r>
+        <w:t>_{variable} = shock response graphs for independent variable shocks</w:t>
       </w:r>
     </w:p>
     <w:p>
@@ -16410,6 +16825,59 @@
       </w:pPr>
       <w:proofErr w:type="spellStart"/>
       <w:r>
+        <w:t>gp_sr_</w:t>
+      </w:r>
+      <w:r>
+        <w:t>reg</w:t>
+      </w:r>
+      <w:proofErr w:type="spellEnd"/>
+      <w:r>
+        <w:t>{</w:t>
+      </w:r>
+      <w:proofErr w:type="spellStart"/>
+      <w:r>
+        <w:t>regressor_order</w:t>
+      </w:r>
+      <w:proofErr w:type="spellEnd"/>
+      <w:r>
+        <w:t xml:space="preserve">} = shock response graphs for </w:t>
+      </w:r>
+      <w:proofErr w:type="spellStart"/>
+      <w:r>
+        <w:t>regressors</w:t>
+      </w:r>
+      <w:proofErr w:type="spellEnd"/>
+      <w:r>
+        <w:t xml:space="preserve"> shocks</w:t>
+      </w:r>
+    </w:p>
+    <w:p>
+      <w:pPr>
+        <w:pStyle w:val="ListParagraph"/>
+        <w:numPr>
+          <w:ilvl w:val="0"/>
+          <w:numId w:val="4"/>
+        </w:numPr>
+      </w:pPr>
+      <w:proofErr w:type="spellStart"/>
+      <w:r>
+        <w:t>gp_coef_stability</w:t>
+      </w:r>
+      <w:proofErr w:type="spellEnd"/>
+      <w:r>
+        <w:t xml:space="preserve"> = coefficient stability graph</w:t>
+      </w:r>
+    </w:p>
+    <w:p>
+      <w:pPr>
+        <w:pStyle w:val="ListParagraph"/>
+        <w:numPr>
+          <w:ilvl w:val="0"/>
+          <w:numId w:val="4"/>
+        </w:numPr>
+      </w:pPr>
+      <w:proofErr w:type="spellStart"/>
+      <w:r>
         <w:t>gp_lag_orders</w:t>
       </w:r>
       <w:proofErr w:type="spellEnd"/>
@@ -16596,6 +17064,56 @@
       <w:proofErr w:type="spellEnd"/>
       <w:r>
         <w:t xml:space="preserve">{ID}’). </w:t>
+      </w:r>
+    </w:p>
+    <w:p>
+      <w:r>
+        <w:t xml:space="preserve">Fifth, </w:t>
+      </w:r>
+      <w:proofErr w:type="spellStart"/>
+      <w:proofErr w:type="gramStart"/>
+      <w:r>
+        <w:t>the</w:t>
+      </w:r>
+      <w:proofErr w:type="spellEnd"/>
+      <w:r>
+        <w:t xml:space="preserve"> are</w:t>
+      </w:r>
+      <w:proofErr w:type="gramEnd"/>
+      <w:r>
+        <w:t xml:space="preserve"> equations used to determine the nature of base variable and of shock variables </w:t>
+      </w:r>
+      <w:proofErr w:type="spellStart"/>
+      <w:r>
+        <w:t>regressors</w:t>
+      </w:r>
+      <w:proofErr w:type="spellEnd"/>
+      <w:r>
+        <w:t>. These are named with prefix ‘et_</w:t>
+      </w:r>
+      <w:proofErr w:type="gramStart"/>
+      <w:r>
+        <w:t>’(</w:t>
+      </w:r>
+      <w:proofErr w:type="gramEnd"/>
+      <w:r>
+        <w:t xml:space="preserve">e.g. ‘et_ </w:t>
+      </w:r>
+      <w:proofErr w:type="spellStart"/>
+      <w:r>
+        <w:t>gdp</w:t>
+      </w:r>
+      <w:proofErr w:type="spellEnd"/>
+      <w:r>
+        <w:t>’ for variable ‘</w:t>
+      </w:r>
+      <w:proofErr w:type="spellStart"/>
+      <w:r>
+        <w:t>gdp</w:t>
+      </w:r>
+      <w:proofErr w:type="spellEnd"/>
+      <w:r>
+        <w:t>’).</w:t>
       </w:r>
     </w:p>
     <w:p>

</xml_diff>